<commit_message>
Started iter 2 validation
</commit_message>
<xml_diff>
--- a/ProjectProgress_20180201.docx
+++ b/ProjectProgress_20180201.docx
@@ -12,6 +12,15 @@
     </w:p>
     <w:sdt>
       <w:sdtPr>
+        <w:rPr>
+          <w:rFonts w:asciiTheme="minorHAnsi" w:eastAsiaTheme="minorHAnsi" w:hAnsiTheme="minorHAnsi" w:cstheme="minorBidi"/>
+          <w:b w:val="0"/>
+          <w:bCs w:val="0"/>
+          <w:color w:val="auto"/>
+          <w:sz w:val="22"/>
+          <w:szCs w:val="22"/>
+          <w:lang w:eastAsia="en-US"/>
+        </w:rPr>
         <w:id w:val="2012719162"/>
         <w:docPartObj>
           <w:docPartGallery w:val="Table of Contents"/>
@@ -20,12 +29,7 @@
       </w:sdtPr>
       <w:sdtEndPr>
         <w:rPr>
-          <w:rFonts w:asciiTheme="minorHAnsi" w:eastAsiaTheme="minorHAnsi" w:hAnsiTheme="minorHAnsi" w:cstheme="minorBidi"/>
           <w:noProof/>
-          <w:color w:val="auto"/>
-          <w:sz w:val="22"/>
-          <w:szCs w:val="22"/>
-          <w:lang w:eastAsia="en-US"/>
         </w:rPr>
       </w:sdtEndPr>
       <w:sdtContent>
@@ -450,10 +454,7 @@
         </w:tc>
       </w:tr>
     </w:tbl>
-    <w:p>
-      <w:bookmarkStart w:id="1" w:name="_GoBack"/>
-      <w:bookmarkEnd w:id="1"/>
-    </w:p>
+    <w:p/>
     <w:p>
       <w:r>
         <w:t>Split patients into 4 categories:</w:t>
@@ -583,7 +584,12 @@
       </w:r>
       <w:proofErr w:type="spellStart"/>
       <w:r>
-        <w:t>TIUDocuments</w:t>
+        <w:t>TIU</w:t>
+      </w:r>
+      <w:bookmarkStart w:id="1" w:name="_GoBack"/>
+      <w:bookmarkEnd w:id="1"/>
+      <w:r>
+        <w:t>Documents</w:t>
       </w:r>
       <w:proofErr w:type="spellEnd"/>
       <w:r>
@@ -4108,7 +4114,14 @@
               <w:rPr>
                 <w:b/>
               </w:rPr>
-              <w:t>Extracted value for NIHSS</w:t>
+              <w:t xml:space="preserve">Extracted value </w:t>
+            </w:r>
+            <w:r>
+              <w:rPr>
+                <w:b/>
+              </w:rPr>
+              <w:lastRenderedPageBreak/>
+              <w:t>for NIHSS</w:t>
             </w:r>
           </w:p>
         </w:tc>
@@ -4133,6 +4146,7 @@
               <w:rPr>
                 <w:rStyle w:val="highlight1"/>
               </w:rPr>
+              <w:lastRenderedPageBreak/>
               <w:t>NIHSS 14 for VF 2</w:t>
             </w:r>
             <w:r>
@@ -4536,6 +4550,41 @@
         <w:spacing w:after="0" w:line="240" w:lineRule="auto"/>
       </w:pPr>
     </w:p>
+    <w:p/>
+    <w:p/>
+    <w:p>
+      <w:r>
+        <w:t>March 4, 2018</w:t>
+      </w:r>
+    </w:p>
+    <w:p>
+      <w:r>
+        <w:t xml:space="preserve">Iteration 2 is completed. </w:t>
+      </w:r>
+      <w:proofErr w:type="gramStart"/>
+      <w:r>
+        <w:t>Testing against Set 2.</w:t>
+      </w:r>
+      <w:proofErr w:type="gramEnd"/>
+    </w:p>
+    <w:tbl>
+      <w:tblPr>
+        <w:tblStyle w:val="TableGrid"/>
+        <w:tblW w:w="0" w:type="auto"/>
+        <w:tblLook w:val="04A0" w:firstRow="1" w:lastRow="0" w:firstColumn="1" w:lastColumn="0" w:noHBand="0" w:noVBand="1"/>
+      </w:tblPr>
+      <w:tblGrid>
+        <w:gridCol w:w="9576"/>
+      </w:tblGrid>
+      <w:tr>
+        <w:tc>
+          <w:tcPr>
+            <w:tcW w:w="9576" w:type="dxa"/>
+          </w:tcPr>
+          <w:p/>
+        </w:tc>
+      </w:tr>
+    </w:tbl>
     <w:p/>
     <w:sectPr>
       <w:pgSz w:w="12240" w:h="15840"/>
@@ -6038,7 +6087,7 @@
 </file>
 
 <file path=customXml/itemProps1.xml><?xml version="1.0" encoding="utf-8"?>
-<ds:datastoreItem xmlns:ds="http://schemas.openxmlformats.org/officeDocument/2006/customXml" ds:itemID="{11F3EFB5-47EC-404B-9ABA-BA4F8142CA26}">
+<ds:datastoreItem xmlns:ds="http://schemas.openxmlformats.org/officeDocument/2006/customXml" ds:itemID="{9500BCF6-D3FA-48E6-A26B-5A84DC86DC83}">
   <ds:schemaRefs>
     <ds:schemaRef ds:uri="http://schemas.openxmlformats.org/officeDocument/2006/bibliography"/>
   </ds:schemaRefs>

</xml_diff>

<commit_message>
Started changes after iter 3
</commit_message>
<xml_diff>
--- a/ProjectProgress_20180201.docx
+++ b/ProjectProgress_20180201.docx
@@ -36,6 +36,7 @@
         <w:p>
           <w:pPr>
             <w:pStyle w:val="TOCHeading"/>
+            <w:spacing w:line="240" w:lineRule="auto"/>
           </w:pPr>
           <w:r>
             <w:t>Contents</w:t>
@@ -47,6 +48,7 @@
             <w:tabs>
               <w:tab w:val="right" w:leader="dot" w:pos="9350"/>
             </w:tabs>
+            <w:spacing w:line="240" w:lineRule="auto"/>
             <w:rPr>
               <w:rFonts w:eastAsiaTheme="minorEastAsia"/>
               <w:noProof/>
@@ -125,6 +127,7 @@
             <w:tabs>
               <w:tab w:val="right" w:leader="dot" w:pos="9350"/>
             </w:tabs>
+            <w:spacing w:line="240" w:lineRule="auto"/>
             <w:rPr>
               <w:noProof/>
             </w:rPr>
@@ -188,6 +191,9 @@
           </w:hyperlink>
         </w:p>
         <w:p>
+          <w:pPr>
+            <w:spacing w:line="240" w:lineRule="auto"/>
+          </w:pPr>
           <w:r>
             <w:rPr>
               <w:b/>
@@ -199,10 +205,15 @@
         </w:p>
       </w:sdtContent>
     </w:sdt>
-    <w:p/>
+    <w:p>
+      <w:pPr>
+        <w:spacing w:line="240" w:lineRule="auto"/>
+      </w:pPr>
+    </w:p>
     <w:p>
       <w:pPr>
         <w:pStyle w:val="Heading2"/>
+        <w:spacing w:line="240" w:lineRule="auto"/>
       </w:pPr>
       <w:bookmarkStart w:id="0" w:name="_Toc505700385"/>
       <w:r>
@@ -211,6 +222,9 @@
       <w:bookmarkEnd w:id="0"/>
     </w:p>
     <w:p>
+      <w:pPr>
+        <w:spacing w:line="240" w:lineRule="auto"/>
+      </w:pPr>
       <w:r>
         <w:t>A set of patients was provided in [</w:t>
       </w:r>
@@ -454,8 +468,15 @@
         </w:tc>
       </w:tr>
     </w:tbl>
-    <w:p/>
     <w:p>
+      <w:pPr>
+        <w:spacing w:line="240" w:lineRule="auto"/>
+      </w:pPr>
+    </w:p>
+    <w:p>
+      <w:pPr>
+        <w:spacing w:line="240" w:lineRule="auto"/>
+      </w:pPr>
       <w:r>
         <w:t>Split patients into 4 categories:</w:t>
       </w:r>
@@ -467,6 +488,7 @@
           <w:ilvl w:val="0"/>
           <w:numId w:val="2"/>
         </w:numPr>
+        <w:spacing w:line="240" w:lineRule="auto"/>
       </w:pPr>
       <w:r>
         <w:t xml:space="preserve">1500 patients in train set </w:t>
@@ -487,6 +509,7 @@
           <w:ilvl w:val="0"/>
           <w:numId w:val="2"/>
         </w:numPr>
+        <w:spacing w:line="240" w:lineRule="auto"/>
       </w:pPr>
       <w:r>
         <w:t xml:space="preserve">1500 patients in </w:t>
@@ -515,6 +538,7 @@
           <w:ilvl w:val="0"/>
           <w:numId w:val="2"/>
         </w:numPr>
+        <w:spacing w:line="240" w:lineRule="auto"/>
       </w:pPr>
       <w:r>
         <w:t xml:space="preserve">1500 patients in test set </w:t>
@@ -535,6 +559,7 @@
           <w:ilvl w:val="0"/>
           <w:numId w:val="2"/>
         </w:numPr>
+        <w:spacing w:line="240" w:lineRule="auto"/>
       </w:pPr>
       <w:r>
         <w:t xml:space="preserve">2653 patients in other set </w:t>
@@ -558,6 +583,9 @@
       </w:r>
     </w:p>
     <w:p>
+      <w:pPr>
+        <w:spacing w:line="240" w:lineRule="auto"/>
+      </w:pPr>
       <w:r>
         <w:t xml:space="preserve">137 patients did not have </w:t>
       </w:r>
@@ -579,17 +607,15 @@
       </w:r>
     </w:p>
     <w:p>
+      <w:pPr>
+        <w:spacing w:line="240" w:lineRule="auto"/>
+      </w:pPr>
       <w:r>
         <w:t xml:space="preserve">Pulled all </w:t>
       </w:r>
       <w:proofErr w:type="spellStart"/>
       <w:r>
-        <w:t>TIU</w:t>
-      </w:r>
-      <w:bookmarkStart w:id="1" w:name="_GoBack"/>
-      <w:bookmarkEnd w:id="1"/>
-      <w:r>
-        <w:t>Documents</w:t>
+        <w:t>TIUDocuments</w:t>
       </w:r>
       <w:proofErr w:type="spellEnd"/>
       <w:r>
@@ -597,6 +623,9 @@
       </w:r>
     </w:p>
     <w:p>
+      <w:pPr>
+        <w:spacing w:line="240" w:lineRule="auto"/>
+      </w:pPr>
       <w:proofErr w:type="spellStart"/>
       <w:r>
         <w:t>TimeWindowStart</w:t>
@@ -645,6 +674,9 @@
       </w:r>
     </w:p>
     <w:p>
+      <w:pPr>
+        <w:spacing w:line="240" w:lineRule="auto"/>
+      </w:pPr>
       <w:r>
         <w:t xml:space="preserve">Total doc count = </w:t>
       </w:r>
@@ -747,6 +779,9 @@
       </w:r>
     </w:p>
     <w:p>
+      <w:pPr>
+        <w:spacing w:line="240" w:lineRule="auto"/>
+      </w:pPr>
       <w:proofErr w:type="gramStart"/>
       <w:r>
         <w:t xml:space="preserve">Into </w:t>
@@ -1616,7 +1651,11 @@
         </w:tc>
       </w:tr>
     </w:tbl>
-    <w:p/>
+    <w:p>
+      <w:pPr>
+        <w:spacing w:line="240" w:lineRule="auto"/>
+      </w:pPr>
+    </w:p>
     <w:tbl>
       <w:tblPr>
         <w:tblStyle w:val="TableGrid"/>
@@ -2005,13 +2044,24 @@
         </w:tc>
       </w:tr>
     </w:tbl>
-    <w:p/>
     <w:p>
-      <w:r>
-        <w:t xml:space="preserve">Pulled documents for all patients in the enriched set limiting the document window to </w:t>
-      </w:r>
+      <w:pPr>
+        <w:spacing w:line="240" w:lineRule="auto"/>
+      </w:pPr>
     </w:p>
     <w:p>
+      <w:pPr>
+        <w:spacing w:line="240" w:lineRule="auto"/>
+      </w:pPr>
+      <w:r>
+        <w:lastRenderedPageBreak/>
+        <w:t xml:space="preserve">Pulled documents for all patients in the enriched set limiting the document window to </w:t>
+      </w:r>
+    </w:p>
+    <w:p>
+      <w:pPr>
+        <w:spacing w:line="240" w:lineRule="auto"/>
+      </w:pPr>
       <w:proofErr w:type="spellStart"/>
       <w:r>
         <w:rPr>
@@ -3545,11 +3595,17 @@
       </w:tr>
     </w:tbl>
     <w:p>
+      <w:pPr>
+        <w:spacing w:line="240" w:lineRule="auto"/>
+      </w:pPr>
       <w:r>
         <w:t xml:space="preserve"> </w:t>
       </w:r>
     </w:p>
     <w:p>
+      <w:pPr>
+        <w:spacing w:line="240" w:lineRule="auto"/>
+      </w:pPr>
       <w:proofErr w:type="gramStart"/>
       <w:r>
         <w:t xml:space="preserve">Processed all documents </w:t>
@@ -4025,30 +4081,40 @@
         </w:tc>
       </w:tr>
     </w:tbl>
-    <w:p/>
     <w:p>
-      <w:r>
-        <w:t xml:space="preserve">N=3,898 (4,460 with duplicates) scores were found in 3562 documents </w:t>
-      </w:r>
-      <w:r>
-        <w:t>(</w:t>
-      </w:r>
-      <w:r>
-        <w:t>out of 211,969 in set 1</w:t>
-      </w:r>
-      <w:r>
-        <w:t xml:space="preserve">) </w:t>
-      </w:r>
-      <w:proofErr w:type="gramStart"/>
-      <w:r>
-        <w:t>for  920</w:t>
-      </w:r>
-      <w:proofErr w:type="gramEnd"/>
-      <w:r>
-        <w:t xml:space="preserve"> (out of 1500) patients.</w:t>
-      </w:r>
+      <w:pPr>
+        <w:spacing w:line="240" w:lineRule="auto"/>
+      </w:pPr>
     </w:p>
     <w:p>
+      <w:pPr>
+        <w:spacing w:line="240" w:lineRule="auto"/>
+      </w:pPr>
+      <w:r>
+        <w:t xml:space="preserve">N=3,898 (4,460 with duplicates) scores were found in 3562 documents </w:t>
+      </w:r>
+      <w:r>
+        <w:t>(</w:t>
+      </w:r>
+      <w:r>
+        <w:t>out of 211,969 in set 1</w:t>
+      </w:r>
+      <w:r>
+        <w:t xml:space="preserve">) </w:t>
+      </w:r>
+      <w:proofErr w:type="gramStart"/>
+      <w:r>
+        <w:t>for  920</w:t>
+      </w:r>
+      <w:proofErr w:type="gramEnd"/>
+      <w:r>
+        <w:t xml:space="preserve"> (out of 1500) patients.</w:t>
+      </w:r>
+    </w:p>
+    <w:p>
+      <w:pPr>
+        <w:spacing w:line="240" w:lineRule="auto"/>
+      </w:pPr>
       <w:r>
         <w:t>Precision v</w:t>
       </w:r>
@@ -4059,14 +4125,18 @@
     <w:p>
       <w:pPr>
         <w:pStyle w:val="Heading3"/>
+        <w:spacing w:line="240" w:lineRule="auto"/>
       </w:pPr>
-      <w:bookmarkStart w:id="2" w:name="_Toc505700386"/>
+      <w:bookmarkStart w:id="1" w:name="_Toc505700386"/>
       <w:r>
         <w:t>Examples of incorrect values:</w:t>
       </w:r>
-      <w:bookmarkEnd w:id="2"/>
+      <w:bookmarkEnd w:id="1"/>
     </w:p>
     <w:p>
+      <w:pPr>
+        <w:spacing w:line="240" w:lineRule="auto"/>
+      </w:pPr>
       <w:r>
         <w:t>In the sentence below, NIHSS score was extracted as 2 and not at 14.</w:t>
       </w:r>
@@ -4114,14 +4184,7 @@
               <w:rPr>
                 <w:b/>
               </w:rPr>
-              <w:t xml:space="preserve">Extracted value </w:t>
-            </w:r>
-            <w:r>
-              <w:rPr>
-                <w:b/>
-              </w:rPr>
-              <w:lastRenderedPageBreak/>
-              <w:t>for NIHSS</w:t>
+              <w:t>Extracted value for NIHSS</w:t>
             </w:r>
           </w:p>
         </w:tc>
@@ -4146,7 +4209,6 @@
               <w:rPr>
                 <w:rStyle w:val="highlight1"/>
               </w:rPr>
-              <w:lastRenderedPageBreak/>
               <w:t>NIHSS 14 for VF 2</w:t>
             </w:r>
             <w:r>
@@ -4272,7 +4334,11 @@
             </w:r>
             <w:proofErr w:type="spellEnd"/>
             <w:r>
-              <w:t xml:space="preserve"> movements 1 visual fields 1 facial palsy 2 left arm drift 4 right arm motor drift 0 left leg motor drift 1 right leg motor drift 0 limb ataxia 0 sensation 0 language 0 dysarthria 1 extinction 1</w:t>
+              <w:t xml:space="preserve"> movements 1 visual fields 1 facial palsy 2 left arm drift 4 right arm motor drift 0 left leg motor drift 1 right leg motor drift 0 limb </w:t>
+            </w:r>
+            <w:r>
+              <w:lastRenderedPageBreak/>
+              <w:t>ataxia 0 sensation 0 language 0 dysarthria 1 extinction 1</w:t>
             </w:r>
           </w:p>
         </w:tc>
@@ -4293,6 +4359,7 @@
               <w:rPr>
                 <w:rStyle w:val="highlight1"/>
               </w:rPr>
+              <w:lastRenderedPageBreak/>
               <w:t xml:space="preserve">0 </w:t>
             </w:r>
             <w:r>
@@ -4319,6 +4386,7 @@
               <w:rPr>
                 <w:rStyle w:val="highlight1"/>
               </w:rPr>
+              <w:lastRenderedPageBreak/>
               <w:t>NIHSS: 2 (1</w:t>
             </w:r>
             <w:r>
@@ -4550,22 +4618,1372 @@
         <w:spacing w:after="0" w:line="240" w:lineRule="auto"/>
       </w:pPr>
     </w:p>
-    <w:p/>
-    <w:p/>
     <w:p>
-      <w:r>
-        <w:t>March 4, 2018</w:t>
-      </w:r>
+      <w:pPr>
+        <w:spacing w:line="240" w:lineRule="auto"/>
+      </w:pPr>
     </w:p>
     <w:p>
-      <w:r>
-        <w:t xml:space="preserve">Iteration 2 is completed. </w:t>
+      <w:pPr>
+        <w:spacing w:line="240" w:lineRule="auto"/>
+      </w:pPr>
+      <w:r>
+        <w:t>Mar 4</w:t>
+      </w:r>
+    </w:p>
+    <w:p>
+      <w:pPr>
+        <w:spacing w:line="240" w:lineRule="auto"/>
+      </w:pPr>
+    </w:p>
+    <w:p>
+      <w:pPr>
+        <w:spacing w:line="240" w:lineRule="auto"/>
+      </w:pPr>
+      <w:r>
+        <w:t>Iteration 2</w:t>
+      </w:r>
+    </w:p>
+    <w:p>
+      <w:pPr>
+        <w:spacing w:after="0" w:line="240" w:lineRule="auto"/>
+        <w:rPr>
+          <w:rFonts w:ascii="Times New Roman" w:eastAsia="Times New Roman" w:hAnsi="Times New Roman" w:cs="Times New Roman"/>
+          <w:sz w:val="24"/>
+          <w:szCs w:val="24"/>
+          <w:lang w:val="en"/>
+        </w:rPr>
+      </w:pPr>
+      <w:r>
+        <w:rPr>
+          <w:rFonts w:ascii="Times New Roman" w:eastAsia="Times New Roman" w:hAnsi="Times New Roman" w:cs="Times New Roman"/>
+          <w:sz w:val="24"/>
+          <w:szCs w:val="24"/>
+          <w:lang w:val="en"/>
+        </w:rPr>
+        <w:br/>
+      </w:r>
+      <w:r>
+        <w:rPr>
+          <w:rFonts w:ascii="Times New Roman" w:eastAsia="Times New Roman" w:hAnsi="Times New Roman" w:cs="Times New Roman"/>
+          <w:b/>
+          <w:bCs/>
+          <w:sz w:val="24"/>
+          <w:szCs w:val="24"/>
+          <w:lang w:val="en"/>
+        </w:rPr>
+        <w:t>Total Validations: 96</w:t>
+      </w:r>
+      <w:r>
+        <w:rPr>
+          <w:rFonts w:ascii="Times New Roman" w:eastAsia="Times New Roman" w:hAnsi="Times New Roman" w:cs="Times New Roman"/>
+          <w:sz w:val="24"/>
+          <w:szCs w:val="24"/>
+          <w:lang w:val="en"/>
+        </w:rPr>
+        <w:t xml:space="preserve"> </w:t>
+      </w:r>
+    </w:p>
+    <w:p>
+      <w:pPr>
+        <w:spacing w:after="0" w:line="240" w:lineRule="auto"/>
+        <w:rPr>
+          <w:rFonts w:ascii="Lucida Sans Unicode" w:eastAsia="Times New Roman" w:hAnsi="Lucida Sans Unicode" w:cs="Lucida Sans Unicode"/>
+          <w:sz w:val="18"/>
+          <w:szCs w:val="18"/>
+          <w:lang w:val="en"/>
+        </w:rPr>
+      </w:pPr>
+      <w:r>
+        <w:rPr>
+          <w:rFonts w:ascii="Lucida Sans Unicode" w:eastAsia="Times New Roman" w:hAnsi="Lucida Sans Unicode" w:cs="Lucida Sans Unicode"/>
+          <w:sz w:val="18"/>
+          <w:szCs w:val="18"/>
+          <w:lang w:val="en"/>
+        </w:rPr>
+        <w:t>Validation Annotations</w:t>
+      </w:r>
+      <w:r>
+        <w:rPr>
+          <w:rFonts w:ascii="Lucida Sans Unicode" w:eastAsia="Times New Roman" w:hAnsi="Lucida Sans Unicode" w:cs="Lucida Sans Unicode"/>
+          <w:sz w:val="18"/>
+          <w:szCs w:val="18"/>
+          <w:lang w:val="en"/>
+        </w:rPr>
+        <w:t xml:space="preserve"> </w:t>
+      </w:r>
+    </w:p>
+    <w:p>
+      <w:pPr>
+        <w:spacing w:after="0" w:line="240" w:lineRule="auto"/>
+        <w:rPr>
+          <w:rFonts w:ascii="Lucida Sans Unicode" w:eastAsia="Times New Roman" w:hAnsi="Lucida Sans Unicode" w:cs="Lucida Sans Unicode"/>
+          <w:sz w:val="18"/>
+          <w:szCs w:val="18"/>
+          <w:lang w:val="en"/>
+        </w:rPr>
+      </w:pPr>
+      <w:r>
+        <w:rPr>
+          <w:rFonts w:ascii="Lucida Sans Unicode" w:eastAsia="Times New Roman" w:hAnsi="Lucida Sans Unicode" w:cs="Lucida Sans Unicode"/>
+          <w:sz w:val="18"/>
+          <w:szCs w:val="18"/>
+          <w:lang w:val="en"/>
+        </w:rPr>
+        <w:t>Irrelevant: 9 %Incorrect: 3 %Correct: 88 %</w:t>
+      </w:r>
+      <w:proofErr w:type="spellStart"/>
+      <w:r>
+        <w:rPr>
+          <w:rFonts w:ascii="Lucida Sans Unicode" w:eastAsia="Times New Roman" w:hAnsi="Lucida Sans Unicode" w:cs="Lucida Sans Unicode"/>
+          <w:sz w:val="18"/>
+          <w:szCs w:val="18"/>
+          <w:lang w:val="en"/>
+        </w:rPr>
+        <w:t>CorrectAnnotation</w:t>
+      </w:r>
+      <w:proofErr w:type="spellEnd"/>
+      <w:r>
+        <w:rPr>
+          <w:rFonts w:ascii="Lucida Sans Unicode" w:eastAsia="Times New Roman" w:hAnsi="Lucida Sans Unicode" w:cs="Lucida Sans Unicode"/>
+          <w:sz w:val="18"/>
+          <w:szCs w:val="18"/>
+          <w:lang w:val="en"/>
+        </w:rPr>
+        <w:t xml:space="preserve"> Type: 87.5%Highcharts.com</w:t>
+      </w:r>
+    </w:p>
+    <w:p>
+      <w:pPr>
+        <w:spacing w:line="240" w:lineRule="auto"/>
+      </w:pPr>
+      <w:r>
+        <w:rPr>
+          <w:noProof/>
+        </w:rPr>
+        <w:drawing>
+          <wp:inline distT="0" distB="0" distL="0" distR="0" wp14:anchorId="77326613" wp14:editId="6382D725">
+            <wp:extent cx="5943600" cy="2085340"/>
+            <wp:effectExtent l="0" t="0" r="0" b="0"/>
+            <wp:docPr id="2" name="Picture 2"/>
+            <wp:cNvGraphicFramePr>
+              <a:graphicFrameLocks xmlns:a="http://schemas.openxmlformats.org/drawingml/2006/main" noChangeAspect="1"/>
+            </wp:cNvGraphicFramePr>
+            <a:graphic xmlns:a="http://schemas.openxmlformats.org/drawingml/2006/main">
+              <a:graphicData uri="http://schemas.openxmlformats.org/drawingml/2006/picture">
+                <pic:pic xmlns:pic="http://schemas.openxmlformats.org/drawingml/2006/picture">
+                  <pic:nvPicPr>
+                    <pic:cNvPr id="0" name=""/>
+                    <pic:cNvPicPr/>
+                  </pic:nvPicPr>
+                  <pic:blipFill>
+                    <a:blip r:embed="rId7"/>
+                    <a:stretch>
+                      <a:fillRect/>
+                    </a:stretch>
+                  </pic:blipFill>
+                  <pic:spPr>
+                    <a:xfrm>
+                      <a:off x="0" y="0"/>
+                      <a:ext cx="5943600" cy="2085340"/>
+                    </a:xfrm>
+                    <a:prstGeom prst="rect">
+                      <a:avLst/>
+                    </a:prstGeom>
+                  </pic:spPr>
+                </pic:pic>
+              </a:graphicData>
+            </a:graphic>
+          </wp:inline>
+        </w:drawing>
+      </w:r>
+    </w:p>
+    <w:tbl>
+      <w:tblPr>
+        <w:tblW w:w="0" w:type="auto"/>
+        <w:tblBorders>
+          <w:top w:val="single" w:sz="4" w:space="0" w:color="auto"/>
+          <w:left w:val="single" w:sz="4" w:space="0" w:color="auto"/>
+          <w:bottom w:val="single" w:sz="4" w:space="0" w:color="auto"/>
+          <w:right w:val="single" w:sz="4" w:space="0" w:color="auto"/>
+          <w:insideH w:val="single" w:sz="4" w:space="0" w:color="auto"/>
+          <w:insideV w:val="single" w:sz="4" w:space="0" w:color="auto"/>
+        </w:tblBorders>
+        <w:tblCellMar>
+          <w:top w:w="15" w:type="dxa"/>
+          <w:left w:w="15" w:type="dxa"/>
+          <w:bottom w:w="15" w:type="dxa"/>
+          <w:right w:w="15" w:type="dxa"/>
+        </w:tblCellMar>
+        <w:tblLook w:val="04A0" w:firstRow="1" w:lastRow="0" w:firstColumn="1" w:lastColumn="0" w:noHBand="0" w:noVBand="1"/>
+      </w:tblPr>
+      <w:tblGrid>
+        <w:gridCol w:w="903"/>
+        <w:gridCol w:w="569"/>
+        <w:gridCol w:w="421"/>
+      </w:tblGrid>
+      <w:tr>
+        <w:trPr>
+          <w:trHeight w:val="236"/>
+          <w:tblHeader/>
+        </w:trPr>
+        <w:tc>
+          <w:tcPr>
+            <w:tcW w:w="0" w:type="auto"/>
+            <w:vAlign w:val="center"/>
+            <w:hideMark/>
+          </w:tcPr>
+          <w:p>
+            <w:pPr>
+              <w:pStyle w:val="NoSpacing"/>
+            </w:pPr>
+            <w:r>
+              <w:t>Value</w:t>
+            </w:r>
+          </w:p>
+        </w:tc>
+        <w:tc>
+          <w:tcPr>
+            <w:tcW w:w="0" w:type="auto"/>
+            <w:vAlign w:val="center"/>
+            <w:hideMark/>
+          </w:tcPr>
+          <w:p>
+            <w:pPr>
+              <w:pStyle w:val="NoSpacing"/>
+            </w:pPr>
+            <w:r>
+              <w:t>Count</w:t>
+            </w:r>
+          </w:p>
+        </w:tc>
+        <w:tc>
+          <w:tcPr>
+            <w:tcW w:w="0" w:type="auto"/>
+            <w:vAlign w:val="center"/>
+            <w:hideMark/>
+          </w:tcPr>
+          <w:p>
+            <w:pPr>
+              <w:pStyle w:val="NoSpacing"/>
+            </w:pPr>
+            <w:r>
+              <w:t>%</w:t>
+            </w:r>
+          </w:p>
+        </w:tc>
+      </w:tr>
+      <w:tr>
+        <w:trPr>
+          <w:trHeight w:val="6"/>
+          <w:tblHeader/>
+        </w:trPr>
+        <w:tc>
+          <w:tcPr>
+            <w:tcW w:w="0" w:type="auto"/>
+            <w:vAlign w:val="center"/>
+            <w:hideMark/>
+          </w:tcPr>
+          <w:p>
+            <w:pPr>
+              <w:pStyle w:val="NoSpacing"/>
+            </w:pPr>
+          </w:p>
+        </w:tc>
+        <w:tc>
+          <w:tcPr>
+            <w:tcW w:w="0" w:type="auto"/>
+            <w:vAlign w:val="center"/>
+            <w:hideMark/>
+          </w:tcPr>
+          <w:p>
+            <w:pPr>
+              <w:pStyle w:val="NoSpacing"/>
+            </w:pPr>
+          </w:p>
+        </w:tc>
+        <w:tc>
+          <w:tcPr>
+            <w:tcW w:w="0" w:type="auto"/>
+            <w:vAlign w:val="center"/>
+            <w:hideMark/>
+          </w:tcPr>
+          <w:p>
+            <w:pPr>
+              <w:pStyle w:val="NoSpacing"/>
+            </w:pPr>
+          </w:p>
+        </w:tc>
+      </w:tr>
+      <w:tr>
+        <w:trPr>
+          <w:trHeight w:val="358"/>
+        </w:trPr>
+        <w:tc>
+          <w:tcPr>
+            <w:tcW w:w="0" w:type="auto"/>
+            <w:vAlign w:val="center"/>
+            <w:hideMark/>
+          </w:tcPr>
+          <w:p>
+            <w:pPr>
+              <w:pStyle w:val="NoSpacing"/>
+            </w:pPr>
+            <w:hyperlink r:id="rId8" w:history="1">
+              <w:r>
+                <w:rPr>
+                  <w:rStyle w:val="Hyperlink"/>
+                </w:rPr>
+                <w:t>Correct</w:t>
+              </w:r>
+            </w:hyperlink>
+          </w:p>
+        </w:tc>
+        <w:tc>
+          <w:tcPr>
+            <w:tcW w:w="0" w:type="auto"/>
+            <w:vAlign w:val="center"/>
+            <w:hideMark/>
+          </w:tcPr>
+          <w:p>
+            <w:pPr>
+              <w:pStyle w:val="NoSpacing"/>
+            </w:pPr>
+            <w:r>
+              <w:t>8</w:t>
+            </w:r>
+            <w:r>
+              <w:t>4</w:t>
+            </w:r>
+          </w:p>
+        </w:tc>
+        <w:tc>
+          <w:tcPr>
+            <w:tcW w:w="0" w:type="auto"/>
+            <w:vAlign w:val="center"/>
+            <w:hideMark/>
+          </w:tcPr>
+          <w:p>
+            <w:pPr>
+              <w:pStyle w:val="NoSpacing"/>
+            </w:pPr>
+            <w:r>
+              <w:t>87.</w:t>
+            </w:r>
+            <w:r>
+              <w:t>5</w:t>
+            </w:r>
+          </w:p>
+        </w:tc>
+      </w:tr>
+      <w:tr>
+        <w:trPr>
+          <w:trHeight w:val="358"/>
+        </w:trPr>
+        <w:tc>
+          <w:tcPr>
+            <w:tcW w:w="0" w:type="auto"/>
+            <w:vAlign w:val="center"/>
+            <w:hideMark/>
+          </w:tcPr>
+          <w:p>
+            <w:pPr>
+              <w:pStyle w:val="NoSpacing"/>
+            </w:pPr>
+            <w:hyperlink r:id="rId9" w:history="1">
+              <w:r>
+                <w:rPr>
+                  <w:rStyle w:val="Hyperlink"/>
+                </w:rPr>
+                <w:t>Incorrect</w:t>
+              </w:r>
+            </w:hyperlink>
+          </w:p>
+        </w:tc>
+        <w:tc>
+          <w:tcPr>
+            <w:tcW w:w="0" w:type="auto"/>
+            <w:vAlign w:val="center"/>
+            <w:hideMark/>
+          </w:tcPr>
+          <w:p>
+            <w:pPr>
+              <w:pStyle w:val="NoSpacing"/>
+            </w:pPr>
+            <w:r>
+              <w:t>3</w:t>
+            </w:r>
+          </w:p>
+        </w:tc>
+        <w:tc>
+          <w:tcPr>
+            <w:tcW w:w="0" w:type="auto"/>
+            <w:vAlign w:val="center"/>
+            <w:hideMark/>
+          </w:tcPr>
+          <w:p>
+            <w:pPr>
+              <w:pStyle w:val="NoSpacing"/>
+            </w:pPr>
+            <w:r>
+              <w:t>3.16</w:t>
+            </w:r>
+          </w:p>
+        </w:tc>
+      </w:tr>
+      <w:tr>
+        <w:trPr>
+          <w:trHeight w:val="364"/>
+        </w:trPr>
+        <w:tc>
+          <w:tcPr>
+            <w:tcW w:w="0" w:type="auto"/>
+            <w:vAlign w:val="center"/>
+            <w:hideMark/>
+          </w:tcPr>
+          <w:p>
+            <w:pPr>
+              <w:pStyle w:val="NoSpacing"/>
+            </w:pPr>
+            <w:hyperlink r:id="rId10" w:history="1">
+              <w:r>
+                <w:rPr>
+                  <w:rStyle w:val="Hyperlink"/>
+                </w:rPr>
+                <w:t>Irrelevant</w:t>
+              </w:r>
+            </w:hyperlink>
+          </w:p>
+        </w:tc>
+        <w:tc>
+          <w:tcPr>
+            <w:tcW w:w="0" w:type="auto"/>
+            <w:vAlign w:val="center"/>
+            <w:hideMark/>
+          </w:tcPr>
+          <w:p>
+            <w:pPr>
+              <w:pStyle w:val="NoSpacing"/>
+            </w:pPr>
+            <w:r>
+              <w:t>9</w:t>
+            </w:r>
+          </w:p>
+        </w:tc>
+        <w:tc>
+          <w:tcPr>
+            <w:tcW w:w="0" w:type="auto"/>
+            <w:vAlign w:val="center"/>
+            <w:hideMark/>
+          </w:tcPr>
+          <w:p>
+            <w:pPr>
+              <w:pStyle w:val="NoSpacing"/>
+            </w:pPr>
+            <w:r>
+              <w:t>9.47</w:t>
+            </w:r>
+          </w:p>
+        </w:tc>
+      </w:tr>
+    </w:tbl>
+    <w:p>
+      <w:pPr>
+        <w:spacing w:line="240" w:lineRule="auto"/>
+      </w:pPr>
+    </w:p>
+    <w:p>
+      <w:pPr>
+        <w:autoSpaceDE w:val="0"/>
+        <w:autoSpaceDN w:val="0"/>
+        <w:adjustRightInd w:val="0"/>
+        <w:spacing w:after="0" w:line="240" w:lineRule="auto"/>
+        <w:rPr>
+          <w:rFonts w:ascii="Consolas" w:hAnsi="Consolas" w:cs="Consolas"/>
+          <w:sz w:val="19"/>
+          <w:szCs w:val="19"/>
+        </w:rPr>
+      </w:pPr>
+      <w:r>
+        <w:rPr>
+          <w:rFonts w:ascii="Consolas" w:hAnsi="Consolas" w:cs="Consolas"/>
+          <w:color w:val="0000FF"/>
+          <w:sz w:val="19"/>
+          <w:szCs w:val="19"/>
+        </w:rPr>
+        <w:t>SELECT</w:t>
+      </w:r>
+      <w:r>
+        <w:rPr>
+          <w:rFonts w:ascii="Consolas" w:hAnsi="Consolas" w:cs="Consolas"/>
+          <w:sz w:val="19"/>
+          <w:szCs w:val="19"/>
+        </w:rPr>
+        <w:t xml:space="preserve"> </w:t>
       </w:r>
       <w:proofErr w:type="gramStart"/>
       <w:r>
-        <w:t>Testing against Set 2.</w:t>
-      </w:r>
+        <w:rPr>
+          <w:rFonts w:ascii="Consolas" w:hAnsi="Consolas" w:cs="Consolas"/>
+          <w:color w:val="0000FF"/>
+          <w:sz w:val="19"/>
+          <w:szCs w:val="19"/>
+        </w:rPr>
+        <w:t>identity</w:t>
+      </w:r>
+      <w:r>
+        <w:rPr>
+          <w:rFonts w:ascii="Consolas" w:hAnsi="Consolas" w:cs="Consolas"/>
+          <w:color w:val="808080"/>
+          <w:sz w:val="19"/>
+          <w:szCs w:val="19"/>
+        </w:rPr>
+        <w:t>(</w:t>
+      </w:r>
+      <w:proofErr w:type="spellStart"/>
       <w:proofErr w:type="gramEnd"/>
+      <w:r>
+        <w:rPr>
+          <w:rFonts w:ascii="Consolas" w:hAnsi="Consolas" w:cs="Consolas"/>
+          <w:color w:val="0000FF"/>
+          <w:sz w:val="19"/>
+          <w:szCs w:val="19"/>
+        </w:rPr>
+        <w:t>int</w:t>
+      </w:r>
+      <w:proofErr w:type="spellEnd"/>
+      <w:r>
+        <w:rPr>
+          <w:rFonts w:ascii="Consolas" w:hAnsi="Consolas" w:cs="Consolas"/>
+          <w:color w:val="808080"/>
+          <w:sz w:val="19"/>
+          <w:szCs w:val="19"/>
+        </w:rPr>
+        <w:t>,</w:t>
+      </w:r>
+      <w:r>
+        <w:rPr>
+          <w:rFonts w:ascii="Consolas" w:hAnsi="Consolas" w:cs="Consolas"/>
+          <w:sz w:val="19"/>
+          <w:szCs w:val="19"/>
+        </w:rPr>
+        <w:t xml:space="preserve"> 1</w:t>
+      </w:r>
+      <w:r>
+        <w:rPr>
+          <w:rFonts w:ascii="Consolas" w:hAnsi="Consolas" w:cs="Consolas"/>
+          <w:color w:val="808080"/>
+          <w:sz w:val="19"/>
+          <w:szCs w:val="19"/>
+        </w:rPr>
+        <w:t>,</w:t>
+      </w:r>
+      <w:r>
+        <w:rPr>
+          <w:rFonts w:ascii="Consolas" w:hAnsi="Consolas" w:cs="Consolas"/>
+          <w:sz w:val="19"/>
+          <w:szCs w:val="19"/>
+        </w:rPr>
+        <w:t>1</w:t>
+      </w:r>
+      <w:r>
+        <w:rPr>
+          <w:rFonts w:ascii="Consolas" w:hAnsi="Consolas" w:cs="Consolas"/>
+          <w:color w:val="808080"/>
+          <w:sz w:val="19"/>
+          <w:szCs w:val="19"/>
+        </w:rPr>
+        <w:t>)</w:t>
+      </w:r>
+      <w:r>
+        <w:rPr>
+          <w:rFonts w:ascii="Consolas" w:hAnsi="Consolas" w:cs="Consolas"/>
+          <w:sz w:val="19"/>
+          <w:szCs w:val="19"/>
+        </w:rPr>
+        <w:t xml:space="preserve"> </w:t>
+      </w:r>
+      <w:proofErr w:type="spellStart"/>
+      <w:r>
+        <w:rPr>
+          <w:rFonts w:ascii="Consolas" w:hAnsi="Consolas" w:cs="Consolas"/>
+          <w:sz w:val="19"/>
+          <w:szCs w:val="19"/>
+        </w:rPr>
+        <w:t>ScoreID</w:t>
+      </w:r>
+      <w:proofErr w:type="spellEnd"/>
+      <w:r>
+        <w:rPr>
+          <w:rFonts w:ascii="Consolas" w:hAnsi="Consolas" w:cs="Consolas"/>
+          <w:color w:val="808080"/>
+          <w:sz w:val="19"/>
+          <w:szCs w:val="19"/>
+        </w:rPr>
+        <w:t>,</w:t>
+      </w:r>
+      <w:r>
+        <w:rPr>
+          <w:rFonts w:ascii="Consolas" w:hAnsi="Consolas" w:cs="Consolas"/>
+          <w:sz w:val="19"/>
+          <w:szCs w:val="19"/>
+        </w:rPr>
+        <w:t xml:space="preserve"> </w:t>
+      </w:r>
+      <w:proofErr w:type="spellStart"/>
+      <w:r>
+        <w:rPr>
+          <w:rFonts w:ascii="Consolas" w:hAnsi="Consolas" w:cs="Consolas"/>
+          <w:sz w:val="19"/>
+          <w:szCs w:val="19"/>
+        </w:rPr>
+        <w:t>NIHSS_score_value</w:t>
+      </w:r>
+      <w:proofErr w:type="spellEnd"/>
+      <w:r>
+        <w:rPr>
+          <w:rFonts w:ascii="Consolas" w:hAnsi="Consolas" w:cs="Consolas"/>
+          <w:color w:val="808080"/>
+          <w:sz w:val="19"/>
+          <w:szCs w:val="19"/>
+        </w:rPr>
+        <w:t>,</w:t>
+      </w:r>
+      <w:r>
+        <w:rPr>
+          <w:rFonts w:ascii="Consolas" w:hAnsi="Consolas" w:cs="Consolas"/>
+          <w:sz w:val="19"/>
+          <w:szCs w:val="19"/>
+        </w:rPr>
+        <w:t xml:space="preserve"> Snippets</w:t>
+      </w:r>
+      <w:r>
+        <w:rPr>
+          <w:rFonts w:ascii="Consolas" w:hAnsi="Consolas" w:cs="Consolas"/>
+          <w:color w:val="808080"/>
+          <w:sz w:val="19"/>
+          <w:szCs w:val="19"/>
+        </w:rPr>
+        <w:t>,</w:t>
+      </w:r>
+      <w:r>
+        <w:rPr>
+          <w:rFonts w:ascii="Consolas" w:hAnsi="Consolas" w:cs="Consolas"/>
+          <w:sz w:val="19"/>
+          <w:szCs w:val="19"/>
+        </w:rPr>
+        <w:t xml:space="preserve"> </w:t>
+      </w:r>
+      <w:proofErr w:type="spellStart"/>
+      <w:r>
+        <w:rPr>
+          <w:rFonts w:ascii="Consolas" w:hAnsi="Consolas" w:cs="Consolas"/>
+          <w:sz w:val="19"/>
+          <w:szCs w:val="19"/>
+        </w:rPr>
+        <w:t>ReferenceDateTime</w:t>
+      </w:r>
+      <w:proofErr w:type="spellEnd"/>
+      <w:r>
+        <w:rPr>
+          <w:rFonts w:ascii="Consolas" w:hAnsi="Consolas" w:cs="Consolas"/>
+          <w:color w:val="808080"/>
+          <w:sz w:val="19"/>
+          <w:szCs w:val="19"/>
+        </w:rPr>
+        <w:t>,</w:t>
+      </w:r>
+      <w:r>
+        <w:rPr>
+          <w:rFonts w:ascii="Consolas" w:hAnsi="Consolas" w:cs="Consolas"/>
+          <w:sz w:val="19"/>
+          <w:szCs w:val="19"/>
+        </w:rPr>
+        <w:t xml:space="preserve"> </w:t>
+      </w:r>
+      <w:proofErr w:type="spellStart"/>
+      <w:r>
+        <w:rPr>
+          <w:rFonts w:ascii="Consolas" w:hAnsi="Consolas" w:cs="Consolas"/>
+          <w:sz w:val="19"/>
+          <w:szCs w:val="19"/>
+        </w:rPr>
+        <w:t>PatientSID</w:t>
+      </w:r>
+      <w:proofErr w:type="spellEnd"/>
+      <w:r>
+        <w:rPr>
+          <w:rFonts w:ascii="Consolas" w:hAnsi="Consolas" w:cs="Consolas"/>
+          <w:color w:val="808080"/>
+          <w:sz w:val="19"/>
+          <w:szCs w:val="19"/>
+        </w:rPr>
+        <w:t>,</w:t>
+      </w:r>
+      <w:r>
+        <w:rPr>
+          <w:rFonts w:ascii="Consolas" w:hAnsi="Consolas" w:cs="Consolas"/>
+          <w:sz w:val="19"/>
+          <w:szCs w:val="19"/>
+        </w:rPr>
+        <w:t xml:space="preserve"> Sta3n</w:t>
+      </w:r>
+      <w:r>
+        <w:rPr>
+          <w:rFonts w:ascii="Consolas" w:hAnsi="Consolas" w:cs="Consolas"/>
+          <w:color w:val="808080"/>
+          <w:sz w:val="19"/>
+          <w:szCs w:val="19"/>
+        </w:rPr>
+        <w:t>,</w:t>
+      </w:r>
+      <w:r>
+        <w:rPr>
+          <w:rFonts w:ascii="Consolas" w:hAnsi="Consolas" w:cs="Consolas"/>
+          <w:sz w:val="19"/>
+          <w:szCs w:val="19"/>
+        </w:rPr>
+        <w:t xml:space="preserve"> </w:t>
+      </w:r>
+      <w:proofErr w:type="spellStart"/>
+      <w:r>
+        <w:rPr>
+          <w:rFonts w:ascii="Consolas" w:hAnsi="Consolas" w:cs="Consolas"/>
+          <w:sz w:val="19"/>
+          <w:szCs w:val="19"/>
+        </w:rPr>
+        <w:t>a</w:t>
+      </w:r>
+      <w:r>
+        <w:rPr>
+          <w:rFonts w:ascii="Consolas" w:hAnsi="Consolas" w:cs="Consolas"/>
+          <w:color w:val="808080"/>
+          <w:sz w:val="19"/>
+          <w:szCs w:val="19"/>
+        </w:rPr>
+        <w:t>.</w:t>
+      </w:r>
+      <w:r>
+        <w:rPr>
+          <w:rFonts w:ascii="Consolas" w:hAnsi="Consolas" w:cs="Consolas"/>
+          <w:sz w:val="19"/>
+          <w:szCs w:val="19"/>
+        </w:rPr>
+        <w:t>TIUDocumentSID</w:t>
+      </w:r>
+      <w:proofErr w:type="spellEnd"/>
+    </w:p>
+    <w:p>
+      <w:pPr>
+        <w:autoSpaceDE w:val="0"/>
+        <w:autoSpaceDN w:val="0"/>
+        <w:adjustRightInd w:val="0"/>
+        <w:spacing w:after="0" w:line="240" w:lineRule="auto"/>
+        <w:rPr>
+          <w:rFonts w:ascii="Consolas" w:hAnsi="Consolas" w:cs="Consolas"/>
+          <w:sz w:val="19"/>
+          <w:szCs w:val="19"/>
+        </w:rPr>
+      </w:pPr>
+      <w:proofErr w:type="gramStart"/>
+      <w:r>
+        <w:rPr>
+          <w:rFonts w:ascii="Consolas" w:hAnsi="Consolas" w:cs="Consolas"/>
+          <w:color w:val="0000FF"/>
+          <w:sz w:val="19"/>
+          <w:szCs w:val="19"/>
+        </w:rPr>
+        <w:t>into</w:t>
+      </w:r>
+      <w:proofErr w:type="gramEnd"/>
+      <w:r>
+        <w:rPr>
+          <w:rFonts w:ascii="Consolas" w:hAnsi="Consolas" w:cs="Consolas"/>
+          <w:sz w:val="19"/>
+          <w:szCs w:val="19"/>
+        </w:rPr>
+        <w:t xml:space="preserve"> [MAVIN_ComputeLib]</w:t>
+      </w:r>
+      <w:r>
+        <w:rPr>
+          <w:rFonts w:ascii="Consolas" w:hAnsi="Consolas" w:cs="Consolas"/>
+          <w:color w:val="808080"/>
+          <w:sz w:val="19"/>
+          <w:szCs w:val="19"/>
+        </w:rPr>
+        <w:t>.</w:t>
+      </w:r>
+      <w:r>
+        <w:rPr>
+          <w:rFonts w:ascii="Consolas" w:hAnsi="Consolas" w:cs="Consolas"/>
+          <w:sz w:val="19"/>
+          <w:szCs w:val="19"/>
+        </w:rPr>
+        <w:t>[NLP_Stroke]</w:t>
+      </w:r>
+      <w:r>
+        <w:rPr>
+          <w:rFonts w:ascii="Consolas" w:hAnsi="Consolas" w:cs="Consolas"/>
+          <w:color w:val="808080"/>
+          <w:sz w:val="19"/>
+          <w:szCs w:val="19"/>
+        </w:rPr>
+        <w:t>.</w:t>
+      </w:r>
+      <w:r>
+        <w:rPr>
+          <w:rFonts w:ascii="Consolas" w:hAnsi="Consolas" w:cs="Consolas"/>
+          <w:sz w:val="19"/>
+          <w:szCs w:val="19"/>
+        </w:rPr>
+        <w:t xml:space="preserve">[enrichedPtSet_1_setid1_StrokeScore_20180228]  </w:t>
+      </w:r>
+    </w:p>
+    <w:p>
+      <w:pPr>
+        <w:autoSpaceDE w:val="0"/>
+        <w:autoSpaceDN w:val="0"/>
+        <w:adjustRightInd w:val="0"/>
+        <w:spacing w:after="0" w:line="240" w:lineRule="auto"/>
+        <w:rPr>
+          <w:rFonts w:ascii="Consolas" w:hAnsi="Consolas" w:cs="Consolas"/>
+          <w:sz w:val="19"/>
+          <w:szCs w:val="19"/>
+        </w:rPr>
+      </w:pPr>
+      <w:r>
+        <w:rPr>
+          <w:rFonts w:ascii="Consolas" w:hAnsi="Consolas" w:cs="Consolas"/>
+          <w:sz w:val="19"/>
+          <w:szCs w:val="19"/>
+        </w:rPr>
+        <w:t xml:space="preserve">  </w:t>
+      </w:r>
+      <w:r>
+        <w:rPr>
+          <w:rFonts w:ascii="Consolas" w:hAnsi="Consolas" w:cs="Consolas"/>
+          <w:color w:val="0000FF"/>
+          <w:sz w:val="19"/>
+          <w:szCs w:val="19"/>
+        </w:rPr>
+        <w:t xml:space="preserve">FROM </w:t>
+      </w:r>
+      <w:r>
+        <w:rPr>
+          <w:rFonts w:ascii="Consolas" w:hAnsi="Consolas" w:cs="Consolas"/>
+          <w:color w:val="808080"/>
+          <w:sz w:val="19"/>
+          <w:szCs w:val="19"/>
+        </w:rPr>
+        <w:t>(</w:t>
+      </w:r>
+      <w:r>
+        <w:rPr>
+          <w:rFonts w:ascii="Consolas" w:hAnsi="Consolas" w:cs="Consolas"/>
+          <w:color w:val="0000FF"/>
+          <w:sz w:val="19"/>
+          <w:szCs w:val="19"/>
+        </w:rPr>
+        <w:t>select</w:t>
+      </w:r>
+      <w:r>
+        <w:rPr>
+          <w:rFonts w:ascii="Consolas" w:hAnsi="Consolas" w:cs="Consolas"/>
+          <w:sz w:val="19"/>
+          <w:szCs w:val="19"/>
+        </w:rPr>
+        <w:t xml:space="preserve"> </w:t>
+      </w:r>
+      <w:r>
+        <w:rPr>
+          <w:rFonts w:ascii="Consolas" w:hAnsi="Consolas" w:cs="Consolas"/>
+          <w:color w:val="0000FF"/>
+          <w:sz w:val="19"/>
+          <w:szCs w:val="19"/>
+        </w:rPr>
+        <w:t>distinct</w:t>
+      </w:r>
+      <w:r>
+        <w:rPr>
+          <w:rFonts w:ascii="Consolas" w:hAnsi="Consolas" w:cs="Consolas"/>
+          <w:sz w:val="19"/>
+          <w:szCs w:val="19"/>
+        </w:rPr>
+        <w:t xml:space="preserve"> </w:t>
+      </w:r>
+      <w:proofErr w:type="spellStart"/>
+      <w:r>
+        <w:rPr>
+          <w:rFonts w:ascii="Consolas" w:hAnsi="Consolas" w:cs="Consolas"/>
+          <w:sz w:val="19"/>
+          <w:szCs w:val="19"/>
+        </w:rPr>
+        <w:t>TIUDocumentSID</w:t>
+      </w:r>
+      <w:proofErr w:type="spellEnd"/>
+      <w:r>
+        <w:rPr>
+          <w:rFonts w:ascii="Consolas" w:hAnsi="Consolas" w:cs="Consolas"/>
+          <w:color w:val="808080"/>
+          <w:sz w:val="19"/>
+          <w:szCs w:val="19"/>
+        </w:rPr>
+        <w:t>,</w:t>
+      </w:r>
+      <w:r>
+        <w:rPr>
+          <w:rFonts w:ascii="Consolas" w:hAnsi="Consolas" w:cs="Consolas"/>
+          <w:sz w:val="19"/>
+          <w:szCs w:val="19"/>
+        </w:rPr>
+        <w:t xml:space="preserve"> </w:t>
+      </w:r>
+      <w:proofErr w:type="spellStart"/>
+      <w:r>
+        <w:rPr>
+          <w:rFonts w:ascii="Consolas" w:hAnsi="Consolas" w:cs="Consolas"/>
+          <w:sz w:val="19"/>
+          <w:szCs w:val="19"/>
+        </w:rPr>
+        <w:t>NIHSS_score_value</w:t>
+      </w:r>
+      <w:proofErr w:type="spellEnd"/>
+      <w:r>
+        <w:rPr>
+          <w:rFonts w:ascii="Consolas" w:hAnsi="Consolas" w:cs="Consolas"/>
+          <w:color w:val="808080"/>
+          <w:sz w:val="19"/>
+          <w:szCs w:val="19"/>
+        </w:rPr>
+        <w:t>,</w:t>
+      </w:r>
+      <w:r>
+        <w:rPr>
+          <w:rFonts w:ascii="Consolas" w:hAnsi="Consolas" w:cs="Consolas"/>
+          <w:sz w:val="19"/>
+          <w:szCs w:val="19"/>
+        </w:rPr>
+        <w:t xml:space="preserve"> Snippets </w:t>
+      </w:r>
+      <w:r>
+        <w:rPr>
+          <w:rFonts w:ascii="Consolas" w:hAnsi="Consolas" w:cs="Consolas"/>
+          <w:color w:val="0000FF"/>
+          <w:sz w:val="19"/>
+          <w:szCs w:val="19"/>
+        </w:rPr>
+        <w:t>from</w:t>
+      </w:r>
+      <w:r>
+        <w:rPr>
+          <w:rFonts w:ascii="Consolas" w:hAnsi="Consolas" w:cs="Consolas"/>
+          <w:sz w:val="19"/>
+          <w:szCs w:val="19"/>
+        </w:rPr>
+        <w:t xml:space="preserve"> [</w:t>
+      </w:r>
+      <w:proofErr w:type="spellStart"/>
+      <w:r>
+        <w:rPr>
+          <w:rFonts w:ascii="Consolas" w:hAnsi="Consolas" w:cs="Consolas"/>
+          <w:sz w:val="19"/>
+          <w:szCs w:val="19"/>
+        </w:rPr>
+        <w:t>MAVIN_ComputeLib</w:t>
+      </w:r>
+      <w:proofErr w:type="spellEnd"/>
+      <w:r>
+        <w:rPr>
+          <w:rFonts w:ascii="Consolas" w:hAnsi="Consolas" w:cs="Consolas"/>
+          <w:sz w:val="19"/>
+          <w:szCs w:val="19"/>
+        </w:rPr>
+        <w:t>]</w:t>
+      </w:r>
+      <w:proofErr w:type="gramStart"/>
+      <w:r>
+        <w:rPr>
+          <w:rFonts w:ascii="Consolas" w:hAnsi="Consolas" w:cs="Consolas"/>
+          <w:color w:val="808080"/>
+          <w:sz w:val="19"/>
+          <w:szCs w:val="19"/>
+        </w:rPr>
+        <w:t>.</w:t>
+      </w:r>
+      <w:r>
+        <w:rPr>
+          <w:rFonts w:ascii="Consolas" w:hAnsi="Consolas" w:cs="Consolas"/>
+          <w:sz w:val="19"/>
+          <w:szCs w:val="19"/>
+        </w:rPr>
+        <w:t>[</w:t>
+      </w:r>
+      <w:proofErr w:type="spellStart"/>
+      <w:proofErr w:type="gramEnd"/>
+      <w:r>
+        <w:rPr>
+          <w:rFonts w:ascii="Consolas" w:hAnsi="Consolas" w:cs="Consolas"/>
+          <w:sz w:val="19"/>
+          <w:szCs w:val="19"/>
+        </w:rPr>
+        <w:t>NLP_Stroke</w:t>
+      </w:r>
+      <w:proofErr w:type="spellEnd"/>
+      <w:r>
+        <w:rPr>
+          <w:rFonts w:ascii="Consolas" w:hAnsi="Consolas" w:cs="Consolas"/>
+          <w:sz w:val="19"/>
+          <w:szCs w:val="19"/>
+        </w:rPr>
+        <w:t>]</w:t>
+      </w:r>
+      <w:r>
+        <w:rPr>
+          <w:rFonts w:ascii="Consolas" w:hAnsi="Consolas" w:cs="Consolas"/>
+          <w:color w:val="808080"/>
+          <w:sz w:val="19"/>
+          <w:szCs w:val="19"/>
+        </w:rPr>
+        <w:t>.</w:t>
+      </w:r>
+      <w:r>
+        <w:rPr>
+          <w:rFonts w:ascii="Consolas" w:hAnsi="Consolas" w:cs="Consolas"/>
+          <w:sz w:val="19"/>
+          <w:szCs w:val="19"/>
+        </w:rPr>
+        <w:t xml:space="preserve">[ScoreOut_Set1_20180228] </w:t>
+      </w:r>
+      <w:r>
+        <w:rPr>
+          <w:rFonts w:ascii="Consolas" w:hAnsi="Consolas" w:cs="Consolas"/>
+          <w:color w:val="808080"/>
+          <w:sz w:val="19"/>
+          <w:szCs w:val="19"/>
+        </w:rPr>
+        <w:t>)</w:t>
+      </w:r>
+      <w:r>
+        <w:rPr>
+          <w:rFonts w:ascii="Consolas" w:hAnsi="Consolas" w:cs="Consolas"/>
+          <w:sz w:val="19"/>
+          <w:szCs w:val="19"/>
+        </w:rPr>
+        <w:t xml:space="preserve"> a</w:t>
+      </w:r>
+    </w:p>
+    <w:p>
+      <w:pPr>
+        <w:autoSpaceDE w:val="0"/>
+        <w:autoSpaceDN w:val="0"/>
+        <w:adjustRightInd w:val="0"/>
+        <w:spacing w:after="0" w:line="240" w:lineRule="auto"/>
+        <w:rPr>
+          <w:rFonts w:ascii="Consolas" w:hAnsi="Consolas" w:cs="Consolas"/>
+          <w:sz w:val="19"/>
+          <w:szCs w:val="19"/>
+        </w:rPr>
+      </w:pPr>
+      <w:r>
+        <w:rPr>
+          <w:rFonts w:ascii="Consolas" w:hAnsi="Consolas" w:cs="Consolas"/>
+          <w:sz w:val="19"/>
+          <w:szCs w:val="19"/>
+        </w:rPr>
+        <w:t xml:space="preserve">  </w:t>
+      </w:r>
+      <w:proofErr w:type="gramStart"/>
+      <w:r>
+        <w:rPr>
+          <w:rFonts w:ascii="Consolas" w:hAnsi="Consolas" w:cs="Consolas"/>
+          <w:color w:val="808080"/>
+          <w:sz w:val="19"/>
+          <w:szCs w:val="19"/>
+        </w:rPr>
+        <w:t>join</w:t>
+      </w:r>
+      <w:proofErr w:type="gramEnd"/>
+      <w:r>
+        <w:rPr>
+          <w:rFonts w:ascii="Consolas" w:hAnsi="Consolas" w:cs="Consolas"/>
+          <w:sz w:val="19"/>
+          <w:szCs w:val="19"/>
+        </w:rPr>
+        <w:t xml:space="preserve"> [</w:t>
+      </w:r>
+      <w:proofErr w:type="spellStart"/>
+      <w:r>
+        <w:rPr>
+          <w:rFonts w:ascii="Consolas" w:hAnsi="Consolas" w:cs="Consolas"/>
+          <w:sz w:val="19"/>
+          <w:szCs w:val="19"/>
+        </w:rPr>
+        <w:t>MAVIN_ComputeLib</w:t>
+      </w:r>
+      <w:proofErr w:type="spellEnd"/>
+      <w:r>
+        <w:rPr>
+          <w:rFonts w:ascii="Consolas" w:hAnsi="Consolas" w:cs="Consolas"/>
+          <w:sz w:val="19"/>
+          <w:szCs w:val="19"/>
+        </w:rPr>
+        <w:t>]</w:t>
+      </w:r>
+      <w:r>
+        <w:rPr>
+          <w:rFonts w:ascii="Consolas" w:hAnsi="Consolas" w:cs="Consolas"/>
+          <w:color w:val="808080"/>
+          <w:sz w:val="19"/>
+          <w:szCs w:val="19"/>
+        </w:rPr>
+        <w:t>.</w:t>
+      </w:r>
+      <w:r>
+        <w:rPr>
+          <w:rFonts w:ascii="Consolas" w:hAnsi="Consolas" w:cs="Consolas"/>
+          <w:sz w:val="19"/>
+          <w:szCs w:val="19"/>
+        </w:rPr>
+        <w:t>[</w:t>
+      </w:r>
+      <w:proofErr w:type="spellStart"/>
+      <w:r>
+        <w:rPr>
+          <w:rFonts w:ascii="Consolas" w:hAnsi="Consolas" w:cs="Consolas"/>
+          <w:sz w:val="19"/>
+          <w:szCs w:val="19"/>
+        </w:rPr>
+        <w:t>NLP_Stroke</w:t>
+      </w:r>
+      <w:proofErr w:type="spellEnd"/>
+      <w:r>
+        <w:rPr>
+          <w:rFonts w:ascii="Consolas" w:hAnsi="Consolas" w:cs="Consolas"/>
+          <w:sz w:val="19"/>
+          <w:szCs w:val="19"/>
+        </w:rPr>
+        <w:t>]</w:t>
+      </w:r>
+      <w:r>
+        <w:rPr>
+          <w:rFonts w:ascii="Consolas" w:hAnsi="Consolas" w:cs="Consolas"/>
+          <w:color w:val="808080"/>
+          <w:sz w:val="19"/>
+          <w:szCs w:val="19"/>
+        </w:rPr>
+        <w:t>.</w:t>
+      </w:r>
+      <w:r>
+        <w:rPr>
+          <w:rFonts w:ascii="Consolas" w:hAnsi="Consolas" w:cs="Consolas"/>
+          <w:sz w:val="19"/>
+          <w:szCs w:val="19"/>
+        </w:rPr>
+        <w:t>[enrichedPtSet_1_PtDoc_Sets] b</w:t>
+      </w:r>
+    </w:p>
+    <w:p>
+      <w:pPr>
+        <w:autoSpaceDE w:val="0"/>
+        <w:autoSpaceDN w:val="0"/>
+        <w:adjustRightInd w:val="0"/>
+        <w:spacing w:after="0" w:line="240" w:lineRule="auto"/>
+        <w:rPr>
+          <w:rFonts w:ascii="Consolas" w:hAnsi="Consolas" w:cs="Consolas"/>
+          <w:sz w:val="19"/>
+          <w:szCs w:val="19"/>
+        </w:rPr>
+      </w:pPr>
+      <w:r>
+        <w:rPr>
+          <w:rFonts w:ascii="Consolas" w:hAnsi="Consolas" w:cs="Consolas"/>
+          <w:sz w:val="19"/>
+          <w:szCs w:val="19"/>
+        </w:rPr>
+        <w:t xml:space="preserve">  </w:t>
+      </w:r>
+      <w:proofErr w:type="gramStart"/>
+      <w:r>
+        <w:rPr>
+          <w:rFonts w:ascii="Consolas" w:hAnsi="Consolas" w:cs="Consolas"/>
+          <w:color w:val="0000FF"/>
+          <w:sz w:val="19"/>
+          <w:szCs w:val="19"/>
+        </w:rPr>
+        <w:t>on</w:t>
+      </w:r>
+      <w:proofErr w:type="gramEnd"/>
+      <w:r>
+        <w:rPr>
+          <w:rFonts w:ascii="Consolas" w:hAnsi="Consolas" w:cs="Consolas"/>
+          <w:sz w:val="19"/>
+          <w:szCs w:val="19"/>
+        </w:rPr>
+        <w:t xml:space="preserve"> </w:t>
+      </w:r>
+      <w:proofErr w:type="spellStart"/>
+      <w:r>
+        <w:rPr>
+          <w:rFonts w:ascii="Consolas" w:hAnsi="Consolas" w:cs="Consolas"/>
+          <w:sz w:val="19"/>
+          <w:szCs w:val="19"/>
+        </w:rPr>
+        <w:t>a</w:t>
+      </w:r>
+      <w:r>
+        <w:rPr>
+          <w:rFonts w:ascii="Consolas" w:hAnsi="Consolas" w:cs="Consolas"/>
+          <w:color w:val="808080"/>
+          <w:sz w:val="19"/>
+          <w:szCs w:val="19"/>
+        </w:rPr>
+        <w:t>.</w:t>
+      </w:r>
+      <w:r>
+        <w:rPr>
+          <w:rFonts w:ascii="Consolas" w:hAnsi="Consolas" w:cs="Consolas"/>
+          <w:sz w:val="19"/>
+          <w:szCs w:val="19"/>
+        </w:rPr>
+        <w:t>TIUDocumentSID</w:t>
+      </w:r>
+      <w:proofErr w:type="spellEnd"/>
+      <w:r>
+        <w:rPr>
+          <w:rFonts w:ascii="Consolas" w:hAnsi="Consolas" w:cs="Consolas"/>
+          <w:color w:val="808080"/>
+          <w:sz w:val="19"/>
+          <w:szCs w:val="19"/>
+        </w:rPr>
+        <w:t>=</w:t>
+      </w:r>
+      <w:proofErr w:type="spellStart"/>
+      <w:r>
+        <w:rPr>
+          <w:rFonts w:ascii="Consolas" w:hAnsi="Consolas" w:cs="Consolas"/>
+          <w:sz w:val="19"/>
+          <w:szCs w:val="19"/>
+        </w:rPr>
+        <w:t>b</w:t>
+      </w:r>
+      <w:r>
+        <w:rPr>
+          <w:rFonts w:ascii="Consolas" w:hAnsi="Consolas" w:cs="Consolas"/>
+          <w:color w:val="808080"/>
+          <w:sz w:val="19"/>
+          <w:szCs w:val="19"/>
+        </w:rPr>
+        <w:t>.</w:t>
+      </w:r>
+      <w:r>
+        <w:rPr>
+          <w:rFonts w:ascii="Consolas" w:hAnsi="Consolas" w:cs="Consolas"/>
+          <w:sz w:val="19"/>
+          <w:szCs w:val="19"/>
+        </w:rPr>
+        <w:t>tiudocumentsid</w:t>
+      </w:r>
+      <w:proofErr w:type="spellEnd"/>
+    </w:p>
+    <w:p>
+      <w:pPr>
+        <w:spacing w:line="240" w:lineRule="auto"/>
+      </w:pPr>
+    </w:p>
+    <w:p>
+      <w:pPr>
+        <w:spacing w:line="240" w:lineRule="auto"/>
+      </w:pPr>
+    </w:p>
+    <w:p>
+      <w:pPr>
+        <w:spacing w:line="240" w:lineRule="auto"/>
+      </w:pPr>
+      <w:r>
+        <w:t>Validation 3 was completed after fixing issues identified by validation2</w:t>
+      </w:r>
+    </w:p>
+    <w:p>
+      <w:pPr>
+        <w:spacing w:line="240" w:lineRule="auto"/>
+      </w:pPr>
+    </w:p>
+    <w:p>
+      <w:pPr>
+        <w:spacing w:line="240" w:lineRule="auto"/>
+      </w:pPr>
+      <w:r>
+        <w:rPr>
+          <w:noProof/>
+        </w:rPr>
+        <w:drawing>
+          <wp:inline distT="0" distB="0" distL="0" distR="0" wp14:anchorId="2D84842E" wp14:editId="4FCF951A">
+            <wp:extent cx="5943600" cy="2085340"/>
+            <wp:effectExtent l="0" t="0" r="0" b="0"/>
+            <wp:docPr id="1" name="Picture 1"/>
+            <wp:cNvGraphicFramePr>
+              <a:graphicFrameLocks xmlns:a="http://schemas.openxmlformats.org/drawingml/2006/main" noChangeAspect="1"/>
+            </wp:cNvGraphicFramePr>
+            <a:graphic xmlns:a="http://schemas.openxmlformats.org/drawingml/2006/main">
+              <a:graphicData uri="http://schemas.openxmlformats.org/drawingml/2006/picture">
+                <pic:pic xmlns:pic="http://schemas.openxmlformats.org/drawingml/2006/picture">
+                  <pic:nvPicPr>
+                    <pic:cNvPr id="0" name=""/>
+                    <pic:cNvPicPr/>
+                  </pic:nvPicPr>
+                  <pic:blipFill>
+                    <a:blip r:embed="rId11"/>
+                    <a:stretch>
+                      <a:fillRect/>
+                    </a:stretch>
+                  </pic:blipFill>
+                  <pic:spPr>
+                    <a:xfrm>
+                      <a:off x="0" y="0"/>
+                      <a:ext cx="5943600" cy="2085340"/>
+                    </a:xfrm>
+                    <a:prstGeom prst="rect">
+                      <a:avLst/>
+                    </a:prstGeom>
+                  </pic:spPr>
+                </pic:pic>
+              </a:graphicData>
+            </a:graphic>
+          </wp:inline>
+        </w:drawing>
+      </w:r>
+    </w:p>
+    <w:p>
+      <w:pPr>
+        <w:spacing w:line="240" w:lineRule="auto"/>
+      </w:pPr>
+    </w:p>
+    <w:p>
+      <w:pPr>
+        <w:spacing w:line="240" w:lineRule="auto"/>
+      </w:pPr>
+      <w:proofErr w:type="gramStart"/>
+      <w:r>
+        <w:t>Validation 4</w:t>
+      </w:r>
+      <w:r>
+        <w:t>.</w:t>
+      </w:r>
+      <w:proofErr w:type="gramEnd"/>
+      <w:r>
+        <w:t xml:space="preserve"> </w:t>
+      </w:r>
+    </w:p>
+    <w:p>
+      <w:pPr>
+        <w:spacing w:line="240" w:lineRule="auto"/>
+      </w:pPr>
+      <w:r>
+        <w:t>200 documents were selected for recall validation. 100 docs from</w:t>
+      </w:r>
+      <w:r>
+        <w:t xml:space="preserve"> set 1 and 100 docs from set 2.</w:t>
+      </w:r>
     </w:p>
     <w:tbl>
       <w:tblPr>
@@ -4581,11 +5999,1075 @@
           <w:tcPr>
             <w:tcW w:w="9576" w:type="dxa"/>
           </w:tcPr>
-          <w:p/>
+          <w:p>
+            <w:pPr>
+              <w:pStyle w:val="NoSpacing"/>
+              <w:rPr>
+                <w:rFonts w:ascii="Courier New" w:hAnsi="Courier New" w:cs="Courier New"/>
+                <w:sz w:val="16"/>
+                <w:szCs w:val="16"/>
+              </w:rPr>
+            </w:pPr>
+            <w:r>
+              <w:rPr>
+                <w:rFonts w:ascii="Courier New" w:hAnsi="Courier New" w:cs="Courier New"/>
+                <w:sz w:val="16"/>
+                <w:szCs w:val="16"/>
+              </w:rPr>
+              <w:t>SELECT distinct *</w:t>
+            </w:r>
+            <w:r>
+              <w:rPr>
+                <w:rFonts w:ascii="Courier New" w:hAnsi="Courier New" w:cs="Courier New"/>
+                <w:sz w:val="16"/>
+                <w:szCs w:val="16"/>
+              </w:rPr>
+              <w:t xml:space="preserve"> </w:t>
+            </w:r>
+          </w:p>
+          <w:p>
+            <w:pPr>
+              <w:pStyle w:val="NoSpacing"/>
+              <w:rPr>
+                <w:rFonts w:ascii="Courier New" w:hAnsi="Courier New" w:cs="Courier New"/>
+                <w:sz w:val="16"/>
+                <w:szCs w:val="16"/>
+              </w:rPr>
+            </w:pPr>
+            <w:r>
+              <w:rPr>
+                <w:rFonts w:ascii="Courier New" w:hAnsi="Courier New" w:cs="Courier New"/>
+                <w:sz w:val="16"/>
+                <w:szCs w:val="16"/>
+              </w:rPr>
+              <w:t>--into  [MAVIN_ComputeLib].[NLP_validation].[enrichedPtSet_1_2_ValidationSetid3]</w:t>
+            </w:r>
+          </w:p>
+          <w:p>
+            <w:pPr>
+              <w:pStyle w:val="NoSpacing"/>
+              <w:rPr>
+                <w:rFonts w:ascii="Courier New" w:hAnsi="Courier New" w:cs="Courier New"/>
+                <w:sz w:val="16"/>
+                <w:szCs w:val="16"/>
+              </w:rPr>
+            </w:pPr>
+            <w:r>
+              <w:rPr>
+                <w:rFonts w:ascii="Courier New" w:hAnsi="Courier New" w:cs="Courier New"/>
+                <w:sz w:val="16"/>
+                <w:szCs w:val="16"/>
+              </w:rPr>
+              <w:t xml:space="preserve">from </w:t>
+            </w:r>
+            <w:r>
+              <w:rPr>
+                <w:rFonts w:ascii="Courier New" w:hAnsi="Courier New" w:cs="Courier New"/>
+                <w:sz w:val="16"/>
+                <w:szCs w:val="16"/>
+              </w:rPr>
+              <w:tab/>
+              <w:t>(</w:t>
+            </w:r>
+            <w:r>
+              <w:rPr>
+                <w:rFonts w:ascii="Courier New" w:hAnsi="Courier New" w:cs="Courier New"/>
+                <w:sz w:val="16"/>
+                <w:szCs w:val="16"/>
+              </w:rPr>
+              <w:t xml:space="preserve"> </w:t>
+            </w:r>
+          </w:p>
+          <w:p>
+            <w:pPr>
+              <w:pStyle w:val="NoSpacing"/>
+              <w:rPr>
+                <w:rFonts w:ascii="Courier New" w:hAnsi="Courier New" w:cs="Courier New"/>
+                <w:sz w:val="16"/>
+                <w:szCs w:val="16"/>
+              </w:rPr>
+            </w:pPr>
+            <w:r>
+              <w:rPr>
+                <w:rFonts w:ascii="Courier New" w:hAnsi="Courier New" w:cs="Courier New"/>
+                <w:sz w:val="16"/>
+                <w:szCs w:val="16"/>
+              </w:rPr>
+              <w:t>select top 100 [</w:t>
+            </w:r>
+            <w:proofErr w:type="spellStart"/>
+            <w:r>
+              <w:rPr>
+                <w:rFonts w:ascii="Courier New" w:hAnsi="Courier New" w:cs="Courier New"/>
+                <w:sz w:val="16"/>
+                <w:szCs w:val="16"/>
+              </w:rPr>
+              <w:t>PatientSID</w:t>
+            </w:r>
+            <w:proofErr w:type="spellEnd"/>
+            <w:r>
+              <w:rPr>
+                <w:rFonts w:ascii="Courier New" w:hAnsi="Courier New" w:cs="Courier New"/>
+                <w:sz w:val="16"/>
+                <w:szCs w:val="16"/>
+              </w:rPr>
+              <w:t>],[</w:t>
+            </w:r>
+            <w:proofErr w:type="spellStart"/>
+            <w:r>
+              <w:rPr>
+                <w:rFonts w:ascii="Courier New" w:hAnsi="Courier New" w:cs="Courier New"/>
+                <w:sz w:val="16"/>
+                <w:szCs w:val="16"/>
+              </w:rPr>
+              <w:t>TIUDocumentSID</w:t>
+            </w:r>
+            <w:proofErr w:type="spellEnd"/>
+            <w:r>
+              <w:rPr>
+                <w:rFonts w:ascii="Courier New" w:hAnsi="Courier New" w:cs="Courier New"/>
+                <w:sz w:val="16"/>
+                <w:szCs w:val="16"/>
+              </w:rPr>
+              <w:t xml:space="preserve">], </w:t>
+            </w:r>
+            <w:proofErr w:type="spellStart"/>
+            <w:r>
+              <w:rPr>
+                <w:rFonts w:ascii="Courier New" w:hAnsi="Courier New" w:cs="Courier New"/>
+                <w:sz w:val="16"/>
+                <w:szCs w:val="16"/>
+              </w:rPr>
+              <w:t>reporttext</w:t>
+            </w:r>
+            <w:proofErr w:type="spellEnd"/>
+            <w:r>
+              <w:rPr>
+                <w:rFonts w:ascii="Courier New" w:hAnsi="Courier New" w:cs="Courier New"/>
+                <w:sz w:val="16"/>
+                <w:szCs w:val="16"/>
+              </w:rPr>
+              <w:t>,[</w:t>
+            </w:r>
+            <w:proofErr w:type="spellStart"/>
+            <w:r>
+              <w:rPr>
+                <w:rFonts w:ascii="Courier New" w:hAnsi="Courier New" w:cs="Courier New"/>
+                <w:sz w:val="16"/>
+                <w:szCs w:val="16"/>
+              </w:rPr>
+              <w:t>ReferenceDateTime</w:t>
+            </w:r>
+            <w:proofErr w:type="spellEnd"/>
+            <w:r>
+              <w:rPr>
+                <w:rFonts w:ascii="Courier New" w:hAnsi="Courier New" w:cs="Courier New"/>
+                <w:sz w:val="16"/>
+                <w:szCs w:val="16"/>
+              </w:rPr>
+              <w:t>]</w:t>
+            </w:r>
+          </w:p>
+          <w:p>
+            <w:pPr>
+              <w:pStyle w:val="NoSpacing"/>
+              <w:rPr>
+                <w:rFonts w:ascii="Courier New" w:hAnsi="Courier New" w:cs="Courier New"/>
+                <w:sz w:val="16"/>
+                <w:szCs w:val="16"/>
+              </w:rPr>
+            </w:pPr>
+            <w:r>
+              <w:rPr>
+                <w:rFonts w:ascii="Courier New" w:hAnsi="Courier New" w:cs="Courier New"/>
+                <w:sz w:val="16"/>
+                <w:szCs w:val="16"/>
+              </w:rPr>
+              <w:t xml:space="preserve">from ( select a.*, </w:t>
+            </w:r>
+            <w:proofErr w:type="spellStart"/>
+            <w:r>
+              <w:rPr>
+                <w:rFonts w:ascii="Courier New" w:hAnsi="Courier New" w:cs="Courier New"/>
+                <w:sz w:val="16"/>
+                <w:szCs w:val="16"/>
+              </w:rPr>
+              <w:t>reporttext</w:t>
+            </w:r>
+            <w:proofErr w:type="spellEnd"/>
+          </w:p>
+          <w:p>
+            <w:pPr>
+              <w:pStyle w:val="NoSpacing"/>
+              <w:rPr>
+                <w:rFonts w:ascii="Courier New" w:hAnsi="Courier New" w:cs="Courier New"/>
+                <w:sz w:val="16"/>
+                <w:szCs w:val="16"/>
+              </w:rPr>
+            </w:pPr>
+            <w:r>
+              <w:rPr>
+                <w:rFonts w:ascii="Courier New" w:hAnsi="Courier New" w:cs="Courier New"/>
+                <w:sz w:val="16"/>
+                <w:szCs w:val="16"/>
+              </w:rPr>
+              <w:t xml:space="preserve">       </w:t>
+            </w:r>
+            <w:r>
+              <w:rPr>
+                <w:rFonts w:ascii="Courier New" w:hAnsi="Courier New" w:cs="Courier New"/>
+                <w:sz w:val="16"/>
+                <w:szCs w:val="16"/>
+              </w:rPr>
+              <w:t>FROM [</w:t>
+            </w:r>
+            <w:proofErr w:type="spellStart"/>
+            <w:r>
+              <w:rPr>
+                <w:rFonts w:ascii="Courier New" w:hAnsi="Courier New" w:cs="Courier New"/>
+                <w:sz w:val="16"/>
+                <w:szCs w:val="16"/>
+              </w:rPr>
+              <w:t>MAVIN_ComputeLib</w:t>
+            </w:r>
+            <w:proofErr w:type="spellEnd"/>
+            <w:r>
+              <w:rPr>
+                <w:rFonts w:ascii="Courier New" w:hAnsi="Courier New" w:cs="Courier New"/>
+                <w:sz w:val="16"/>
+                <w:szCs w:val="16"/>
+              </w:rPr>
+              <w:t>].[</w:t>
+            </w:r>
+            <w:proofErr w:type="spellStart"/>
+            <w:r>
+              <w:rPr>
+                <w:rFonts w:ascii="Courier New" w:hAnsi="Courier New" w:cs="Courier New"/>
+                <w:sz w:val="16"/>
+                <w:szCs w:val="16"/>
+              </w:rPr>
+              <w:t>NLP_Stroke</w:t>
+            </w:r>
+            <w:proofErr w:type="spellEnd"/>
+            <w:r>
+              <w:rPr>
+                <w:rFonts w:ascii="Courier New" w:hAnsi="Courier New" w:cs="Courier New"/>
+                <w:sz w:val="16"/>
+                <w:szCs w:val="16"/>
+              </w:rPr>
+              <w:t>].[enrichedPtSet_1_PtDoc_Sets] a</w:t>
+            </w:r>
+          </w:p>
+          <w:p>
+            <w:pPr>
+              <w:pStyle w:val="NoSpacing"/>
+              <w:rPr>
+                <w:rFonts w:ascii="Courier New" w:hAnsi="Courier New" w:cs="Courier New"/>
+                <w:sz w:val="16"/>
+                <w:szCs w:val="16"/>
+              </w:rPr>
+            </w:pPr>
+            <w:r>
+              <w:rPr>
+                <w:rFonts w:ascii="Courier New" w:hAnsi="Courier New" w:cs="Courier New"/>
+                <w:sz w:val="16"/>
+                <w:szCs w:val="16"/>
+              </w:rPr>
+              <w:t xml:space="preserve">       </w:t>
+            </w:r>
+            <w:r>
+              <w:rPr>
+                <w:rFonts w:ascii="Courier New" w:hAnsi="Courier New" w:cs="Courier New"/>
+                <w:sz w:val="16"/>
+                <w:szCs w:val="16"/>
+              </w:rPr>
+              <w:t>join [</w:t>
+            </w:r>
+            <w:proofErr w:type="spellStart"/>
+            <w:r>
+              <w:rPr>
+                <w:rFonts w:ascii="Courier New" w:hAnsi="Courier New" w:cs="Courier New"/>
+                <w:sz w:val="16"/>
+                <w:szCs w:val="16"/>
+              </w:rPr>
+              <w:t>cdw_tiu</w:t>
+            </w:r>
+            <w:proofErr w:type="spellEnd"/>
+            <w:r>
+              <w:rPr>
+                <w:rFonts w:ascii="Courier New" w:hAnsi="Courier New" w:cs="Courier New"/>
+                <w:sz w:val="16"/>
+                <w:szCs w:val="16"/>
+              </w:rPr>
+              <w:t>].[TIU].[TIUDocument_8925_02] b with(</w:t>
+            </w:r>
+            <w:proofErr w:type="spellStart"/>
+            <w:r>
+              <w:rPr>
+                <w:rFonts w:ascii="Courier New" w:hAnsi="Courier New" w:cs="Courier New"/>
+                <w:sz w:val="16"/>
+                <w:szCs w:val="16"/>
+              </w:rPr>
+              <w:t>nolock</w:t>
+            </w:r>
+            <w:proofErr w:type="spellEnd"/>
+            <w:r>
+              <w:rPr>
+                <w:rFonts w:ascii="Courier New" w:hAnsi="Courier New" w:cs="Courier New"/>
+                <w:sz w:val="16"/>
+                <w:szCs w:val="16"/>
+              </w:rPr>
+              <w:t xml:space="preserve">) on </w:t>
+            </w:r>
+            <w:proofErr w:type="spellStart"/>
+            <w:r>
+              <w:rPr>
+                <w:rFonts w:ascii="Courier New" w:hAnsi="Courier New" w:cs="Courier New"/>
+                <w:sz w:val="16"/>
+                <w:szCs w:val="16"/>
+              </w:rPr>
+              <w:t>a.tiudocumentsid</w:t>
+            </w:r>
+            <w:proofErr w:type="spellEnd"/>
+            <w:r>
+              <w:rPr>
+                <w:rFonts w:ascii="Courier New" w:hAnsi="Courier New" w:cs="Courier New"/>
+                <w:sz w:val="16"/>
+                <w:szCs w:val="16"/>
+              </w:rPr>
+              <w:t>=</w:t>
+            </w:r>
+            <w:proofErr w:type="spellStart"/>
+            <w:r>
+              <w:rPr>
+                <w:rFonts w:ascii="Courier New" w:hAnsi="Courier New" w:cs="Courier New"/>
+                <w:sz w:val="16"/>
+                <w:szCs w:val="16"/>
+              </w:rPr>
+              <w:t>b.tiudocumentsid</w:t>
+            </w:r>
+            <w:proofErr w:type="spellEnd"/>
+          </w:p>
+          <w:p>
+            <w:pPr>
+              <w:pStyle w:val="NoSpacing"/>
+              <w:rPr>
+                <w:rFonts w:ascii="Courier New" w:hAnsi="Courier New" w:cs="Courier New"/>
+                <w:sz w:val="16"/>
+                <w:szCs w:val="16"/>
+              </w:rPr>
+            </w:pPr>
+            <w:r>
+              <w:rPr>
+                <w:rFonts w:ascii="Courier New" w:hAnsi="Courier New" w:cs="Courier New"/>
+                <w:sz w:val="16"/>
+                <w:szCs w:val="16"/>
+              </w:rPr>
+              <w:tab/>
+              <w:t xml:space="preserve">where   </w:t>
+            </w:r>
+            <w:proofErr w:type="spellStart"/>
+            <w:r>
+              <w:rPr>
+                <w:rFonts w:ascii="Courier New" w:hAnsi="Courier New" w:cs="Courier New"/>
+                <w:sz w:val="16"/>
+                <w:szCs w:val="16"/>
+              </w:rPr>
+              <w:t>setid</w:t>
+            </w:r>
+            <w:proofErr w:type="spellEnd"/>
+            <w:r>
+              <w:rPr>
+                <w:rFonts w:ascii="Courier New" w:hAnsi="Courier New" w:cs="Courier New"/>
+                <w:sz w:val="16"/>
+                <w:szCs w:val="16"/>
+              </w:rPr>
+              <w:t>=3 and (contains(</w:t>
+            </w:r>
+            <w:proofErr w:type="spellStart"/>
+            <w:r>
+              <w:rPr>
+                <w:rFonts w:ascii="Courier New" w:hAnsi="Courier New" w:cs="Courier New"/>
+                <w:sz w:val="16"/>
+                <w:szCs w:val="16"/>
+              </w:rPr>
+              <w:t>reporttext</w:t>
+            </w:r>
+            <w:proofErr w:type="spellEnd"/>
+            <w:r>
+              <w:rPr>
+                <w:rFonts w:ascii="Courier New" w:hAnsi="Courier New" w:cs="Courier New"/>
+                <w:sz w:val="16"/>
+                <w:szCs w:val="16"/>
+              </w:rPr>
+              <w:t>, '</w:t>
+            </w:r>
+            <w:proofErr w:type="spellStart"/>
+            <w:r>
+              <w:rPr>
+                <w:rFonts w:ascii="Courier New" w:hAnsi="Courier New" w:cs="Courier New"/>
+                <w:sz w:val="16"/>
+                <w:szCs w:val="16"/>
+              </w:rPr>
+              <w:t>nih</w:t>
+            </w:r>
+            <w:proofErr w:type="spellEnd"/>
+            <w:r>
+              <w:rPr>
+                <w:rFonts w:ascii="Courier New" w:hAnsi="Courier New" w:cs="Courier New"/>
+                <w:sz w:val="16"/>
+                <w:szCs w:val="16"/>
+              </w:rPr>
+              <w:t>*') or contains(</w:t>
+            </w:r>
+            <w:proofErr w:type="spellStart"/>
+            <w:r>
+              <w:rPr>
+                <w:rFonts w:ascii="Courier New" w:hAnsi="Courier New" w:cs="Courier New"/>
+                <w:sz w:val="16"/>
+                <w:szCs w:val="16"/>
+              </w:rPr>
+              <w:t>report</w:t>
+            </w:r>
+            <w:r>
+              <w:rPr>
+                <w:rFonts w:ascii="Courier New" w:hAnsi="Courier New" w:cs="Courier New"/>
+                <w:sz w:val="16"/>
+                <w:szCs w:val="16"/>
+              </w:rPr>
+              <w:t>text</w:t>
+            </w:r>
+            <w:proofErr w:type="spellEnd"/>
+            <w:r>
+              <w:rPr>
+                <w:rFonts w:ascii="Courier New" w:hAnsi="Courier New" w:cs="Courier New"/>
+                <w:sz w:val="16"/>
+                <w:szCs w:val="16"/>
+              </w:rPr>
+              <w:t>, '"national institute*"'))</w:t>
+            </w:r>
+            <w:r>
+              <w:rPr>
+                <w:rFonts w:ascii="Courier New" w:hAnsi="Courier New" w:cs="Courier New"/>
+                <w:sz w:val="16"/>
+                <w:szCs w:val="16"/>
+              </w:rPr>
+              <w:t>) n</w:t>
+            </w:r>
+            <w:r>
+              <w:rPr>
+                <w:rFonts w:ascii="Courier New" w:hAnsi="Courier New" w:cs="Courier New"/>
+                <w:sz w:val="16"/>
+                <w:szCs w:val="16"/>
+              </w:rPr>
+              <w:t xml:space="preserve"> </w:t>
+            </w:r>
+            <w:r>
+              <w:rPr>
+                <w:rFonts w:ascii="Courier New" w:hAnsi="Courier New" w:cs="Courier New"/>
+                <w:sz w:val="16"/>
+                <w:szCs w:val="16"/>
+              </w:rPr>
+              <w:t xml:space="preserve">order by </w:t>
+            </w:r>
+            <w:proofErr w:type="spellStart"/>
+            <w:r>
+              <w:rPr>
+                <w:rFonts w:ascii="Courier New" w:hAnsi="Courier New" w:cs="Courier New"/>
+                <w:sz w:val="16"/>
+                <w:szCs w:val="16"/>
+              </w:rPr>
+              <w:t>newid</w:t>
+            </w:r>
+            <w:proofErr w:type="spellEnd"/>
+            <w:r>
+              <w:rPr>
+                <w:rFonts w:ascii="Courier New" w:hAnsi="Courier New" w:cs="Courier New"/>
+                <w:sz w:val="16"/>
+                <w:szCs w:val="16"/>
+              </w:rPr>
+              <w:t>()</w:t>
+            </w:r>
+          </w:p>
+          <w:p>
+            <w:pPr>
+              <w:pStyle w:val="NoSpacing"/>
+              <w:rPr>
+                <w:rFonts w:ascii="Courier New" w:hAnsi="Courier New" w:cs="Courier New"/>
+                <w:sz w:val="16"/>
+                <w:szCs w:val="16"/>
+              </w:rPr>
+            </w:pPr>
+            <w:r>
+              <w:rPr>
+                <w:rFonts w:ascii="Courier New" w:hAnsi="Courier New" w:cs="Courier New"/>
+                <w:sz w:val="16"/>
+                <w:szCs w:val="16"/>
+              </w:rPr>
+              <w:t>union</w:t>
+            </w:r>
+          </w:p>
+          <w:p>
+            <w:pPr>
+              <w:pStyle w:val="NoSpacing"/>
+              <w:rPr>
+                <w:rFonts w:ascii="Courier New" w:hAnsi="Courier New" w:cs="Courier New"/>
+                <w:sz w:val="16"/>
+                <w:szCs w:val="16"/>
+              </w:rPr>
+            </w:pPr>
+            <w:r>
+              <w:rPr>
+                <w:rFonts w:ascii="Courier New" w:hAnsi="Courier New" w:cs="Courier New"/>
+                <w:sz w:val="16"/>
+                <w:szCs w:val="16"/>
+              </w:rPr>
+              <w:t>select top 100 [</w:t>
+            </w:r>
+            <w:proofErr w:type="spellStart"/>
+            <w:r>
+              <w:rPr>
+                <w:rFonts w:ascii="Courier New" w:hAnsi="Courier New" w:cs="Courier New"/>
+                <w:sz w:val="16"/>
+                <w:szCs w:val="16"/>
+              </w:rPr>
+              <w:t>PatientSID</w:t>
+            </w:r>
+            <w:proofErr w:type="spellEnd"/>
+            <w:r>
+              <w:rPr>
+                <w:rFonts w:ascii="Courier New" w:hAnsi="Courier New" w:cs="Courier New"/>
+                <w:sz w:val="16"/>
+                <w:szCs w:val="16"/>
+              </w:rPr>
+              <w:t>],[</w:t>
+            </w:r>
+            <w:proofErr w:type="spellStart"/>
+            <w:r>
+              <w:rPr>
+                <w:rFonts w:ascii="Courier New" w:hAnsi="Courier New" w:cs="Courier New"/>
+                <w:sz w:val="16"/>
+                <w:szCs w:val="16"/>
+              </w:rPr>
+              <w:t>TIUDocumentSID</w:t>
+            </w:r>
+            <w:proofErr w:type="spellEnd"/>
+            <w:r>
+              <w:rPr>
+                <w:rFonts w:ascii="Courier New" w:hAnsi="Courier New" w:cs="Courier New"/>
+                <w:sz w:val="16"/>
+                <w:szCs w:val="16"/>
+              </w:rPr>
+              <w:t xml:space="preserve">], </w:t>
+            </w:r>
+            <w:proofErr w:type="spellStart"/>
+            <w:r>
+              <w:rPr>
+                <w:rFonts w:ascii="Courier New" w:hAnsi="Courier New" w:cs="Courier New"/>
+                <w:sz w:val="16"/>
+                <w:szCs w:val="16"/>
+              </w:rPr>
+              <w:t>reporttext</w:t>
+            </w:r>
+            <w:proofErr w:type="spellEnd"/>
+            <w:r>
+              <w:rPr>
+                <w:rFonts w:ascii="Courier New" w:hAnsi="Courier New" w:cs="Courier New"/>
+                <w:sz w:val="16"/>
+                <w:szCs w:val="16"/>
+              </w:rPr>
+              <w:t xml:space="preserve"> ,[</w:t>
+            </w:r>
+            <w:proofErr w:type="spellStart"/>
+            <w:r>
+              <w:rPr>
+                <w:rFonts w:ascii="Courier New" w:hAnsi="Courier New" w:cs="Courier New"/>
+                <w:sz w:val="16"/>
+                <w:szCs w:val="16"/>
+              </w:rPr>
+              <w:t>ReferenceDateTime</w:t>
+            </w:r>
+            <w:proofErr w:type="spellEnd"/>
+            <w:r>
+              <w:rPr>
+                <w:rFonts w:ascii="Courier New" w:hAnsi="Courier New" w:cs="Courier New"/>
+                <w:sz w:val="16"/>
+                <w:szCs w:val="16"/>
+              </w:rPr>
+              <w:t>]</w:t>
+            </w:r>
+          </w:p>
+          <w:p>
+            <w:pPr>
+              <w:pStyle w:val="NoSpacing"/>
+              <w:rPr>
+                <w:rFonts w:ascii="Courier New" w:hAnsi="Courier New" w:cs="Courier New"/>
+                <w:sz w:val="16"/>
+                <w:szCs w:val="16"/>
+              </w:rPr>
+            </w:pPr>
+            <w:r>
+              <w:rPr>
+                <w:rFonts w:ascii="Courier New" w:hAnsi="Courier New" w:cs="Courier New"/>
+                <w:sz w:val="16"/>
+                <w:szCs w:val="16"/>
+              </w:rPr>
+              <w:t xml:space="preserve">from ( select a.*, </w:t>
+            </w:r>
+            <w:proofErr w:type="spellStart"/>
+            <w:r>
+              <w:rPr>
+                <w:rFonts w:ascii="Courier New" w:hAnsi="Courier New" w:cs="Courier New"/>
+                <w:sz w:val="16"/>
+                <w:szCs w:val="16"/>
+              </w:rPr>
+              <w:t>reporttext</w:t>
+            </w:r>
+            <w:proofErr w:type="spellEnd"/>
+          </w:p>
+          <w:p>
+            <w:pPr>
+              <w:pStyle w:val="NoSpacing"/>
+              <w:rPr>
+                <w:rFonts w:ascii="Courier New" w:hAnsi="Courier New" w:cs="Courier New"/>
+                <w:sz w:val="16"/>
+                <w:szCs w:val="16"/>
+              </w:rPr>
+            </w:pPr>
+            <w:r>
+              <w:rPr>
+                <w:rFonts w:ascii="Courier New" w:hAnsi="Courier New" w:cs="Courier New"/>
+                <w:sz w:val="16"/>
+                <w:szCs w:val="16"/>
+              </w:rPr>
+              <w:tab/>
+              <w:t>FROM [</w:t>
+            </w:r>
+            <w:proofErr w:type="spellStart"/>
+            <w:r>
+              <w:rPr>
+                <w:rFonts w:ascii="Courier New" w:hAnsi="Courier New" w:cs="Courier New"/>
+                <w:sz w:val="16"/>
+                <w:szCs w:val="16"/>
+              </w:rPr>
+              <w:t>MAVIN_ComputeLib</w:t>
+            </w:r>
+            <w:proofErr w:type="spellEnd"/>
+            <w:r>
+              <w:rPr>
+                <w:rFonts w:ascii="Courier New" w:hAnsi="Courier New" w:cs="Courier New"/>
+                <w:sz w:val="16"/>
+                <w:szCs w:val="16"/>
+              </w:rPr>
+              <w:t>].[</w:t>
+            </w:r>
+            <w:proofErr w:type="spellStart"/>
+            <w:r>
+              <w:rPr>
+                <w:rFonts w:ascii="Courier New" w:hAnsi="Courier New" w:cs="Courier New"/>
+                <w:sz w:val="16"/>
+                <w:szCs w:val="16"/>
+              </w:rPr>
+              <w:t>NLP_Stroke</w:t>
+            </w:r>
+            <w:proofErr w:type="spellEnd"/>
+            <w:r>
+              <w:rPr>
+                <w:rFonts w:ascii="Courier New" w:hAnsi="Courier New" w:cs="Courier New"/>
+                <w:sz w:val="16"/>
+                <w:szCs w:val="16"/>
+              </w:rPr>
+              <w:t>].[enrichedPtSet_2_PtDoc_Sets] a</w:t>
+            </w:r>
+          </w:p>
+          <w:p>
+            <w:pPr>
+              <w:pStyle w:val="NoSpacing"/>
+              <w:rPr>
+                <w:rFonts w:ascii="Courier New" w:hAnsi="Courier New" w:cs="Courier New"/>
+                <w:sz w:val="16"/>
+                <w:szCs w:val="16"/>
+              </w:rPr>
+            </w:pPr>
+            <w:r>
+              <w:rPr>
+                <w:rFonts w:ascii="Courier New" w:hAnsi="Courier New" w:cs="Courier New"/>
+                <w:sz w:val="16"/>
+                <w:szCs w:val="16"/>
+              </w:rPr>
+              <w:tab/>
+              <w:t>join [</w:t>
+            </w:r>
+            <w:proofErr w:type="spellStart"/>
+            <w:r>
+              <w:rPr>
+                <w:rFonts w:ascii="Courier New" w:hAnsi="Courier New" w:cs="Courier New"/>
+                <w:sz w:val="16"/>
+                <w:szCs w:val="16"/>
+              </w:rPr>
+              <w:t>cdw_tiu</w:t>
+            </w:r>
+            <w:proofErr w:type="spellEnd"/>
+            <w:r>
+              <w:rPr>
+                <w:rFonts w:ascii="Courier New" w:hAnsi="Courier New" w:cs="Courier New"/>
+                <w:sz w:val="16"/>
+                <w:szCs w:val="16"/>
+              </w:rPr>
+              <w:t>].[TIU].[TIUDocument_8925_02] b with(</w:t>
+            </w:r>
+            <w:proofErr w:type="spellStart"/>
+            <w:r>
+              <w:rPr>
+                <w:rFonts w:ascii="Courier New" w:hAnsi="Courier New" w:cs="Courier New"/>
+                <w:sz w:val="16"/>
+                <w:szCs w:val="16"/>
+              </w:rPr>
+              <w:t>nolock</w:t>
+            </w:r>
+            <w:proofErr w:type="spellEnd"/>
+            <w:r>
+              <w:rPr>
+                <w:rFonts w:ascii="Courier New" w:hAnsi="Courier New" w:cs="Courier New"/>
+                <w:sz w:val="16"/>
+                <w:szCs w:val="16"/>
+              </w:rPr>
+              <w:t xml:space="preserve">) on </w:t>
+            </w:r>
+            <w:proofErr w:type="spellStart"/>
+            <w:r>
+              <w:rPr>
+                <w:rFonts w:ascii="Courier New" w:hAnsi="Courier New" w:cs="Courier New"/>
+                <w:sz w:val="16"/>
+                <w:szCs w:val="16"/>
+              </w:rPr>
+              <w:t>a.tiudocumentsid</w:t>
+            </w:r>
+            <w:proofErr w:type="spellEnd"/>
+            <w:r>
+              <w:rPr>
+                <w:rFonts w:ascii="Courier New" w:hAnsi="Courier New" w:cs="Courier New"/>
+                <w:sz w:val="16"/>
+                <w:szCs w:val="16"/>
+              </w:rPr>
+              <w:t>=</w:t>
+            </w:r>
+            <w:proofErr w:type="spellStart"/>
+            <w:r>
+              <w:rPr>
+                <w:rFonts w:ascii="Courier New" w:hAnsi="Courier New" w:cs="Courier New"/>
+                <w:sz w:val="16"/>
+                <w:szCs w:val="16"/>
+              </w:rPr>
+              <w:t>b.tiudocumentsid</w:t>
+            </w:r>
+            <w:proofErr w:type="spellEnd"/>
+          </w:p>
+          <w:p>
+            <w:pPr>
+              <w:pStyle w:val="NoSpacing"/>
+            </w:pPr>
+            <w:r>
+              <w:rPr>
+                <w:rFonts w:ascii="Courier New" w:hAnsi="Courier New" w:cs="Courier New"/>
+                <w:sz w:val="16"/>
+                <w:szCs w:val="16"/>
+              </w:rPr>
+              <w:tab/>
+              <w:t xml:space="preserve">where   </w:t>
+            </w:r>
+            <w:proofErr w:type="spellStart"/>
+            <w:r>
+              <w:rPr>
+                <w:rFonts w:ascii="Courier New" w:hAnsi="Courier New" w:cs="Courier New"/>
+                <w:sz w:val="16"/>
+                <w:szCs w:val="16"/>
+              </w:rPr>
+              <w:t>setid</w:t>
+            </w:r>
+            <w:proofErr w:type="spellEnd"/>
+            <w:r>
+              <w:rPr>
+                <w:rFonts w:ascii="Courier New" w:hAnsi="Courier New" w:cs="Courier New"/>
+                <w:sz w:val="16"/>
+                <w:szCs w:val="16"/>
+              </w:rPr>
+              <w:t>=3 and (contains(</w:t>
+            </w:r>
+            <w:proofErr w:type="spellStart"/>
+            <w:r>
+              <w:rPr>
+                <w:rFonts w:ascii="Courier New" w:hAnsi="Courier New" w:cs="Courier New"/>
+                <w:sz w:val="16"/>
+                <w:szCs w:val="16"/>
+              </w:rPr>
+              <w:t>reporttext</w:t>
+            </w:r>
+            <w:proofErr w:type="spellEnd"/>
+            <w:r>
+              <w:rPr>
+                <w:rFonts w:ascii="Courier New" w:hAnsi="Courier New" w:cs="Courier New"/>
+                <w:sz w:val="16"/>
+                <w:szCs w:val="16"/>
+              </w:rPr>
+              <w:t>, '</w:t>
+            </w:r>
+            <w:proofErr w:type="spellStart"/>
+            <w:r>
+              <w:rPr>
+                <w:rFonts w:ascii="Courier New" w:hAnsi="Courier New" w:cs="Courier New"/>
+                <w:sz w:val="16"/>
+                <w:szCs w:val="16"/>
+              </w:rPr>
+              <w:t>nih</w:t>
+            </w:r>
+            <w:proofErr w:type="spellEnd"/>
+            <w:r>
+              <w:rPr>
+                <w:rFonts w:ascii="Courier New" w:hAnsi="Courier New" w:cs="Courier New"/>
+                <w:sz w:val="16"/>
+                <w:szCs w:val="16"/>
+              </w:rPr>
+              <w:t>*') or contains(</w:t>
+            </w:r>
+            <w:proofErr w:type="spellStart"/>
+            <w:r>
+              <w:rPr>
+                <w:rFonts w:ascii="Courier New" w:hAnsi="Courier New" w:cs="Courier New"/>
+                <w:sz w:val="16"/>
+                <w:szCs w:val="16"/>
+              </w:rPr>
+              <w:t>reporttext</w:t>
+            </w:r>
+            <w:proofErr w:type="spellEnd"/>
+            <w:r>
+              <w:rPr>
+                <w:rFonts w:ascii="Courier New" w:hAnsi="Courier New" w:cs="Courier New"/>
+                <w:sz w:val="16"/>
+                <w:szCs w:val="16"/>
+              </w:rPr>
+              <w:t>, '"national institute*"'))</w:t>
+            </w:r>
+            <w:r>
+              <w:rPr>
+                <w:rFonts w:ascii="Courier New" w:hAnsi="Courier New" w:cs="Courier New"/>
+                <w:sz w:val="16"/>
+                <w:szCs w:val="16"/>
+              </w:rPr>
+              <w:t xml:space="preserve"> </w:t>
+            </w:r>
+            <w:r>
+              <w:rPr>
+                <w:rFonts w:ascii="Courier New" w:hAnsi="Courier New" w:cs="Courier New"/>
+                <w:sz w:val="16"/>
+                <w:szCs w:val="16"/>
+              </w:rPr>
+              <w:t xml:space="preserve">) m order by </w:t>
+            </w:r>
+            <w:proofErr w:type="spellStart"/>
+            <w:r>
+              <w:rPr>
+                <w:rFonts w:ascii="Courier New" w:hAnsi="Courier New" w:cs="Courier New"/>
+                <w:sz w:val="16"/>
+                <w:szCs w:val="16"/>
+              </w:rPr>
+              <w:t>newid</w:t>
+            </w:r>
+            <w:proofErr w:type="spellEnd"/>
+            <w:r>
+              <w:rPr>
+                <w:rFonts w:ascii="Courier New" w:hAnsi="Courier New" w:cs="Courier New"/>
+                <w:sz w:val="16"/>
+                <w:szCs w:val="16"/>
+              </w:rPr>
+              <w:t>()</w:t>
+            </w:r>
+            <w:r>
+              <w:rPr>
+                <w:rFonts w:ascii="Courier New" w:hAnsi="Courier New" w:cs="Courier New"/>
+                <w:sz w:val="16"/>
+                <w:szCs w:val="16"/>
+              </w:rPr>
+              <w:t xml:space="preserve"> </w:t>
+            </w:r>
+            <w:r>
+              <w:rPr>
+                <w:rFonts w:ascii="Courier New" w:hAnsi="Courier New" w:cs="Courier New"/>
+                <w:sz w:val="16"/>
+                <w:szCs w:val="16"/>
+              </w:rPr>
+              <w:tab/>
+              <w:t>) k</w:t>
+            </w:r>
+          </w:p>
         </w:tc>
       </w:tr>
     </w:tbl>
-    <w:p/>
+    <w:p>
+      <w:pPr>
+        <w:spacing w:line="240" w:lineRule="auto"/>
+      </w:pPr>
+    </w:p>
+    <w:p>
+      <w:pPr>
+        <w:spacing w:line="240" w:lineRule="auto"/>
+      </w:pPr>
+    </w:p>
+    <w:p>
+      <w:pPr>
+        <w:spacing w:line="240" w:lineRule="auto"/>
+      </w:pPr>
+      <w:r>
+        <w:t>Results</w:t>
+      </w:r>
+    </w:p>
+    <w:p>
+      <w:pPr>
+        <w:spacing w:line="240" w:lineRule="auto"/>
+      </w:pPr>
+      <w:r>
+        <w:t xml:space="preserve">Out of 200 documents, </w:t>
+      </w:r>
+    </w:p>
+    <w:p>
+      <w:pPr>
+        <w:spacing w:line="240" w:lineRule="auto"/>
+      </w:pPr>
+      <w:r>
+        <w:t>NLP found 86 docs</w:t>
+      </w:r>
+      <w:r>
+        <w:t xml:space="preserve">/106 instances </w:t>
+      </w:r>
+      <w:proofErr w:type="gramStart"/>
+      <w:r>
+        <w:t>( 49</w:t>
+      </w:r>
+      <w:proofErr w:type="gramEnd"/>
+      <w:r>
+        <w:t xml:space="preserve"> docs/60 instances in set 1, 41 docs/50 instances in set 2)</w:t>
+      </w:r>
+    </w:p>
+    <w:p>
+      <w:pPr>
+        <w:spacing w:line="240" w:lineRule="auto"/>
+      </w:pPr>
+      <w:proofErr w:type="spellStart"/>
+      <w:r>
+        <w:t>RefStandard</w:t>
+      </w:r>
+      <w:proofErr w:type="spellEnd"/>
+      <w:r>
+        <w:t xml:space="preserve"> had </w:t>
+      </w:r>
+      <w:r>
+        <w:t>153</w:t>
+      </w:r>
+      <w:r>
+        <w:t xml:space="preserve"> documents</w:t>
+      </w:r>
+      <w:r>
+        <w:t xml:space="preserve">/201 </w:t>
+      </w:r>
+      <w:proofErr w:type="gramStart"/>
+      <w:r>
+        <w:t>instances</w:t>
+      </w:r>
+      <w:bookmarkStart w:id="2" w:name="_GoBack"/>
+      <w:bookmarkEnd w:id="2"/>
+      <w:r>
+        <w:t xml:space="preserve"> </w:t>
+      </w:r>
+      <w:r>
+        <w:t xml:space="preserve"> (</w:t>
+      </w:r>
+      <w:proofErr w:type="gramEnd"/>
+      <w:r>
+        <w:t>88 docs/116 instances from Set1, 74 docs/94 instances in Set2).</w:t>
+      </w:r>
+    </w:p>
+    <w:p>
+      <w:pPr>
+        <w:spacing w:line="240" w:lineRule="auto"/>
+      </w:pPr>
+      <w:r>
+        <w:lastRenderedPageBreak/>
+        <w:t>4 documents are in both sets.</w:t>
+      </w:r>
+    </w:p>
+    <w:p>
+      <w:pPr>
+        <w:spacing w:line="240" w:lineRule="auto"/>
+      </w:pPr>
+      <w:r>
+        <w:t>Instance level efficacy:</w:t>
+      </w:r>
+    </w:p>
+    <w:p>
+      <w:pPr>
+        <w:spacing w:line="240" w:lineRule="auto"/>
+      </w:pPr>
+      <w:r>
+        <w:t>LTP</w:t>
+      </w:r>
+      <w:proofErr w:type="gramStart"/>
+      <w:r>
+        <w:t>:</w:t>
+      </w:r>
+      <w:r>
+        <w:t>98</w:t>
+      </w:r>
+      <w:proofErr w:type="gramEnd"/>
+      <w:r>
+        <w:t xml:space="preserve">        LFP:</w:t>
+      </w:r>
+      <w:r>
+        <w:t>8        LFN:</w:t>
+      </w:r>
+      <w:r>
+        <w:t>103</w:t>
+      </w:r>
+      <w:r>
+        <w:t xml:space="preserve">  </w:t>
+      </w:r>
+      <w:proofErr w:type="spellStart"/>
+      <w:r>
+        <w:t>LPrec</w:t>
+      </w:r>
+      <w:r>
+        <w:t>ision</w:t>
+      </w:r>
+      <w:proofErr w:type="spellEnd"/>
+      <w:r>
+        <w:t>:</w:t>
+      </w:r>
+      <w:r>
+        <w:t xml:space="preserve"> 0.9245    </w:t>
+      </w:r>
+      <w:proofErr w:type="spellStart"/>
+      <w:r>
+        <w:t>LRecall</w:t>
+      </w:r>
+      <w:proofErr w:type="spellEnd"/>
+      <w:r>
+        <w:t>:      0.4876         LF1      0.6384</w:t>
+      </w:r>
+    </w:p>
+    <w:p>
+      <w:pPr>
+        <w:spacing w:line="240" w:lineRule="auto"/>
+      </w:pPr>
+    </w:p>
+    <w:p>
+      <w:pPr>
+        <w:spacing w:line="240" w:lineRule="auto"/>
+      </w:pPr>
+    </w:p>
+    <w:p>
+      <w:pPr>
+        <w:spacing w:line="240" w:lineRule="auto"/>
+      </w:pPr>
+    </w:p>
     <w:sectPr>
       <w:pgSz w:w="12240" w:h="15840"/>
       <w:pgMar w:top="1440" w:right="1440" w:bottom="1440" w:left="1440" w:header="720" w:footer="720" w:gutter="0"/>
@@ -5311,6 +7793,26 @@
       <w:ind w:left="440"/>
     </w:pPr>
   </w:style>
+  <w:style w:type="character" w:styleId="Strong">
+    <w:name w:val="Strong"/>
+    <w:basedOn w:val="DefaultParagraphFont"/>
+    <w:uiPriority w:val="22"/>
+    <w:qFormat/>
+    <w:rsid w:val="0050147D"/>
+    <w:rPr>
+      <w:b/>
+      <w:bCs/>
+    </w:rPr>
+  </w:style>
+  <w:style w:type="paragraph" w:styleId="NoSpacing">
+    <w:name w:val="No Spacing"/>
+    <w:uiPriority w:val="1"/>
+    <w:qFormat/>
+    <w:rsid w:val="00D30DB8"/>
+    <w:pPr>
+      <w:spacing w:after="0" w:line="240" w:lineRule="auto"/>
+    </w:pPr>
+  </w:style>
 </w:styles>
 </file>
 
@@ -5794,6 +8296,26 @@
       <w:ind w:left="440"/>
     </w:pPr>
   </w:style>
+  <w:style w:type="character" w:styleId="Strong">
+    <w:name w:val="Strong"/>
+    <w:basedOn w:val="DefaultParagraphFont"/>
+    <w:uiPriority w:val="22"/>
+    <w:qFormat/>
+    <w:rsid w:val="0050147D"/>
+    <w:rPr>
+      <w:b/>
+      <w:bCs/>
+    </w:rPr>
+  </w:style>
+  <w:style w:type="paragraph" w:styleId="NoSpacing">
+    <w:name w:val="No Spacing"/>
+    <w:uiPriority w:val="1"/>
+    <w:qFormat/>
+    <w:rsid w:val="00D30DB8"/>
+    <w:pPr>
+      <w:spacing w:after="0" w:line="240" w:lineRule="auto"/>
+    </w:pPr>
+  </w:style>
 </w:styles>
 </file>
 
@@ -6087,7 +8609,7 @@
 </file>
 
 <file path=customXml/itemProps1.xml><?xml version="1.0" encoding="utf-8"?>
-<ds:datastoreItem xmlns:ds="http://schemas.openxmlformats.org/officeDocument/2006/customXml" ds:itemID="{9500BCF6-D3FA-48E6-A26B-5A84DC86DC83}">
+<ds:datastoreItem xmlns:ds="http://schemas.openxmlformats.org/officeDocument/2006/customXml" ds:itemID="{5714B3E6-3024-4F52-9F26-B301450B38E3}">
   <ds:schemaRefs>
     <ds:schemaRef ds:uri="http://schemas.openxmlformats.org/officeDocument/2006/bibliography"/>
   </ds:schemaRefs>

</xml_diff>